<commit_message>
Intake Air template almost complete, meteostat not working
</commit_message>
<xml_diff>
--- a/Compressor/Intake Air/template.docx
+++ b/Compressor/Intake Air/template.docx
@@ -38,9 +38,8 @@
         <w:rPr>
           <w:b/>
           <w:color w:val="000000"/>
-          <w:highlight w:val="cyan"/>
-        </w:rPr>
-        <w:t>1</w:t>
+        </w:rPr>
+        <w:t>${AR}</w:t>
       </w:r>
       <w:r>
         <w:rPr>
@@ -86,10 +85,7 @@
         <w:t xml:space="preserve">Use ducting to bring outside air to the intake of the </w:t>
       </w:r>
       <w:r>
-        <w:rPr>
-          <w:highlight w:val="cyan"/>
-        </w:rPr>
-        <w:t>200</w:t>
+        <w:t>${HP}</w:t>
       </w:r>
       <w:r>
         <w:rPr>
@@ -189,28 +185,7 @@
               <w:spacing w:before="60" w:after="60" w:line="276" w:lineRule="auto"/>
             </w:pPr>
             <w:r>
-              <w:rPr>
-                <w:highlight w:val="yellow"/>
-              </w:rPr>
-              <w:t>$</w:t>
-            </w:r>
-            <w:r>
-              <w:rPr>
-                <w:highlight w:val="yellow"/>
-              </w:rPr>
-              <w:t>1</w:t>
-            </w:r>
-            <w:r>
-              <w:rPr>
-                <w:highlight w:val="yellow"/>
-              </w:rPr>
-              <w:t>,</w:t>
-            </w:r>
-            <w:r>
-              <w:rPr>
-                <w:highlight w:val="yellow"/>
-              </w:rPr>
-              <w:t>363</w:t>
+              <w:t>${ACS}</w:t>
             </w:r>
           </w:p>
         </w:tc>
@@ -256,10 +231,7 @@
               </w:rPr>
             </w:pPr>
             <w:r>
-              <w:rPr>
-                <w:highlight w:val="yellow"/>
-              </w:rPr>
-              <w:t>$4,000</w:t>
+              <w:t>${IC}</w:t>
             </w:r>
           </w:p>
         </w:tc>
@@ -302,23 +274,7 @@
               <w:spacing w:before="60" w:after="60" w:line="276" w:lineRule="auto"/>
             </w:pPr>
             <w:r>
-              <w:rPr>
-                <w:highlight w:val="yellow"/>
-              </w:rPr>
-              <w:t>3</w:t>
-            </w:r>
-            <w:r>
-              <w:rPr>
-                <w:bCs/>
-                <w:highlight w:val="yellow"/>
-              </w:rPr>
-              <w:t xml:space="preserve"> </w:t>
-            </w:r>
-            <w:r>
-              <w:rPr>
-                <w:highlight w:val="yellow"/>
-              </w:rPr>
-              <w:t>years</w:t>
+              <w:t>${PB}</w:t>
             </w:r>
           </w:p>
         </w:tc>
@@ -361,22 +317,7 @@
               <w:spacing w:before="60" w:after="60" w:line="276" w:lineRule="auto"/>
             </w:pPr>
             <w:r>
-              <w:rPr>
-                <w:highlight w:val="yellow"/>
-              </w:rPr>
-              <w:t>10</w:t>
-            </w:r>
-            <w:r>
-              <w:rPr>
-                <w:highlight w:val="yellow"/>
-              </w:rPr>
-              <w:t>,</w:t>
-            </w:r>
-            <w:r>
-              <w:rPr>
-                <w:highlight w:val="yellow"/>
-              </w:rPr>
-              <w:t>919</w:t>
+              <w:t>${ES}</w:t>
             </w:r>
             <w:r>
               <w:rPr>
@@ -428,10 +369,7 @@
               <w:spacing w:before="60" w:after="60" w:line="276" w:lineRule="auto"/>
             </w:pPr>
             <w:r>
-              <w:rPr>
-                <w:highlight w:val="yellow"/>
-              </w:rPr>
-              <w:t>40</w:t>
+              <w:t>${DS}</w:t>
             </w:r>
             <w:r>
               <w:rPr>
@@ -516,10 +454,7 @@
         <w:t xml:space="preserve">a </w:t>
       </w:r>
       <w:r>
-        <w:rPr>
-          <w:highlight w:val="cyan"/>
-        </w:rPr>
-        <w:t>200</w:t>
+        <w:t>${HP}</w:t>
       </w:r>
       <w:r>
         <w:t xml:space="preserve"> HP </w:t>
@@ -794,11 +729,9 @@
         <w:t xml:space="preserve">= Average indoor temperature; </w:t>
       </w:r>
       <w:r>
-        <w:rPr>
-          <w:highlight w:val="cyan"/>
-        </w:rPr>
-        <w:t>70</w:t>
-      </w:r>
+        <w:t>${IT}</w:t>
+      </w:r>
+      <w:proofErr w:type="spellStart"/>
       <w:r>
         <w:rPr>
           <w:color w:val="000000"/>
@@ -812,6 +745,7 @@
         </w:rPr>
         <w:t>F</w:t>
       </w:r>
+      <w:proofErr w:type="spellEnd"/>
     </w:p>
     <w:p>
       <w:pPr>
@@ -992,11 +926,9 @@
         <w:t>= (</w:t>
       </w:r>
       <w:r>
-        <w:rPr>
-          <w:highlight w:val="cyan"/>
-        </w:rPr>
-        <w:t>70</w:t>
-      </w:r>
+        <w:t>${IT}</w:t>
+      </w:r>
+      <w:proofErr w:type="spellStart"/>
       <w:r>
         <w:rPr>
           <w:color w:val="000000"/>
@@ -1008,14 +940,19 @@
         <w:rPr>
           <w:color w:val="000000"/>
         </w:rPr>
-        <w:t xml:space="preserve">F - </w:t>
-      </w:r>
-      <w:r>
-        <w:rPr>
-          <w:highlight w:val="yellow"/>
-        </w:rPr>
-        <w:t>57</w:t>
-      </w:r>
+        <w:t>F</w:t>
+      </w:r>
+      <w:proofErr w:type="spellEnd"/>
+      <w:r>
+        <w:rPr>
+          <w:color w:val="000000"/>
+        </w:rPr>
+        <w:t xml:space="preserve"> - </w:t>
+      </w:r>
+      <w:r>
+        <w:t>${OT}</w:t>
+      </w:r>
+      <w:proofErr w:type="spellStart"/>
       <w:r>
         <w:rPr>
           <w:color w:val="000000"/>
@@ -1027,14 +964,19 @@
         <w:rPr>
           <w:color w:val="000000"/>
         </w:rPr>
-        <w:t>F) / (</w:t>
-      </w:r>
-      <w:r>
-        <w:rPr>
-          <w:highlight w:val="cyan"/>
-        </w:rPr>
-        <w:t>70</w:t>
-      </w:r>
+        <w:t>F</w:t>
+      </w:r>
+      <w:proofErr w:type="spellEnd"/>
+      <w:r>
+        <w:rPr>
+          <w:color w:val="000000"/>
+        </w:rPr>
+        <w:t>) / (</w:t>
+      </w:r>
+      <w:r>
+        <w:t>${IT}</w:t>
+      </w:r>
+      <w:proofErr w:type="spellStart"/>
       <w:r>
         <w:rPr>
           <w:color w:val="000000"/>
@@ -1046,7 +988,14 @@
         <w:rPr>
           <w:color w:val="000000"/>
         </w:rPr>
-        <w:t>F + 460</w:t>
+        <w:t>F</w:t>
+      </w:r>
+      <w:proofErr w:type="spellEnd"/>
+      <w:r>
+        <w:rPr>
+          <w:color w:val="000000"/>
+        </w:rPr>
+        <w:t xml:space="preserve"> + 460</w:t>
       </w:r>
       <w:r>
         <w:rPr>
@@ -1108,41 +1057,8 @@
         </w:rPr>
         <w:t xml:space="preserve">= </w:t>
       </w:r>
-      <w:commentRangeStart w:id="2"/>
-      <w:r>
-        <w:rPr>
-          <w:highlight w:val="yellow"/>
-        </w:rPr>
-        <w:t>2</w:t>
-      </w:r>
-      <w:r>
-        <w:rPr>
-          <w:highlight w:val="yellow"/>
-        </w:rPr>
-        <w:t>.</w:t>
-      </w:r>
-      <w:r>
-        <w:rPr>
-          <w:highlight w:val="yellow"/>
-        </w:rPr>
-        <w:t>4</w:t>
-      </w:r>
-      <w:r>
-        <w:rPr>
-          <w:highlight w:val="yellow"/>
-        </w:rPr>
-        <w:t>5</w:t>
-      </w:r>
-      <w:commentRangeEnd w:id="2"/>
-      <w:r>
-        <w:rPr>
-          <w:rStyle w:val="CommentReference"/>
-          <w:highlight w:val="yellow"/>
-        </w:rPr>
-        <w:commentReference w:id="2"/>
-      </w:r>
-      <w:r>
-        <w:t>%</w:t>
+      <w:r>
+        <w:t>${CWR}%</w:t>
       </w:r>
     </w:p>
     <w:p>
@@ -1204,7 +1120,7 @@
         <w:ind w:right="-144"/>
         <w:jc w:val="both"/>
         <w:rPr>
-          <w:rFonts w:eastAsiaTheme="minorEastAsia" w:hint="eastAsia"/>
+          <w:rFonts w:eastAsiaTheme="minorEastAsia"/>
           <w:color w:val="000000"/>
           <w:lang w:eastAsia="zh-CN"/>
         </w:rPr>
@@ -1305,6 +1221,7 @@
         <w:rPr>
           <w:color w:val="000000"/>
         </w:rPr>
+        <w:lastRenderedPageBreak/>
         <w:t>where</w:t>
       </w:r>
       <w:proofErr w:type="gramEnd"/>
@@ -1328,7 +1245,6 @@
         <w:rPr>
           <w:color w:val="000000"/>
         </w:rPr>
-        <w:lastRenderedPageBreak/>
         <w:tab/>
       </w:r>
       <w:r>
@@ -1351,10 +1267,7 @@
         <w:t xml:space="preserve"> </w:t>
       </w:r>
       <w:r>
-        <w:rPr>
-          <w:highlight w:val="cyan"/>
-        </w:rPr>
-        <w:t>200</w:t>
+        <w:t>${HP}</w:t>
       </w:r>
       <w:r>
         <w:rPr>
@@ -1476,10 +1389,13 @@
         <w:t xml:space="preserve">; </w:t>
       </w:r>
       <w:r>
-        <w:rPr>
-          <w:highlight w:val="cyan"/>
-        </w:rPr>
-        <w:t>83</w:t>
+        <w:t>${</w:t>
+      </w:r>
+      <w:r>
+        <w:t>LF</w:t>
+      </w:r>
+      <w:r>
+        <w:t>}</w:t>
       </w:r>
       <w:r>
         <w:t>%</w:t>
@@ -1526,10 +1442,7 @@
         <w:t xml:space="preserve"> </w:t>
       </w:r>
       <w:r>
-        <w:rPr>
-          <w:highlight w:val="cyan"/>
-        </w:rPr>
-        <w:t>90</w:t>
+        <w:t>${EHR}</w:t>
       </w:r>
       <w:r>
         <w:t>%</w:t>
@@ -1559,10 +1472,7 @@
         <w:t xml:space="preserve">= </w:t>
       </w:r>
       <w:r>
-        <w:rPr>
-          <w:highlight w:val="cyan"/>
-        </w:rPr>
-        <w:t>200</w:t>
+        <w:t>${HP}</w:t>
       </w:r>
       <w:r>
         <w:rPr>
@@ -1616,10 +1526,13 @@
         <w:t xml:space="preserve"> </w:t>
       </w:r>
       <w:r>
-        <w:rPr>
-          <w:highlight w:val="cyan"/>
-        </w:rPr>
-        <w:t>83</w:t>
+        <w:t>${</w:t>
+      </w:r>
+      <w:r>
+        <w:t>LF</w:t>
+      </w:r>
+      <w:r>
+        <w:t>}</w:t>
       </w:r>
       <w:r>
         <w:t>%</w:t>
@@ -1642,9 +1555,8 @@
       <w:r>
         <w:rPr>
           <w:color w:val="000000"/>
-          <w:highlight w:val="yellow"/>
-        </w:rPr>
-        <w:t>2.45</w:t>
+        </w:rPr>
+        <w:t>${CWR}</w:t>
       </w:r>
       <w:r>
         <w:rPr>
@@ -1667,9 +1579,8 @@
       <w:r>
         <w:rPr>
           <w:color w:val="000000"/>
-          <w:highlight w:val="cyan"/>
-        </w:rPr>
-        <w:t>90</w:t>
+        </w:rPr>
+        <w:t>${EHR}</w:t>
       </w:r>
       <w:r>
         <w:rPr>
@@ -1706,25 +1617,17 @@
         <w:tab/>
         <w:t xml:space="preserve">= </w:t>
       </w:r>
-      <w:commentRangeStart w:id="3"/>
-      <w:r>
-        <w:rPr>
-          <w:color w:val="000000"/>
-        </w:rPr>
-        <w:t>3.37</w:t>
-      </w:r>
-      <w:commentRangeEnd w:id="3"/>
-      <w:r>
-        <w:rPr>
-          <w:rStyle w:val="CommentReference"/>
-        </w:rPr>
-        <w:commentReference w:id="3"/>
-      </w:r>
-      <w:r>
-        <w:rPr>
-          <w:color w:val="000000"/>
-        </w:rPr>
-        <w:t xml:space="preserve"> kW</w:t>
+      <w:r>
+        <w:rPr>
+          <w:color w:val="000000"/>
+        </w:rPr>
+        <w:t>${PR}</w:t>
+      </w:r>
+      <w:r>
+        <w:rPr>
+          <w:color w:val="000000"/>
+        </w:rPr>
+        <w:t>kW</w:t>
       </w:r>
     </w:p>
     <w:p>
@@ -1922,10 +1825,13 @@
         <w:t xml:space="preserve">; </w:t>
       </w:r>
       <w:r>
-        <w:rPr>
-          <w:highlight w:val="yellow"/>
-        </w:rPr>
-        <w:t>3,240</w:t>
+        <w:t>${</w:t>
+      </w:r>
+      <w:r>
+        <w:t>OH</w:t>
+      </w:r>
+      <w:r>
+        <w:t>}</w:t>
       </w:r>
       <w:r>
         <w:rPr>
@@ -1970,16 +1876,8 @@
       <w:r>
         <w:rPr>
           <w:color w:val="000000"/>
-          <w:highlight w:val="cyan"/>
-        </w:rPr>
-        <w:t>1</w:t>
-      </w:r>
-      <w:r>
-        <w:rPr>
-          <w:color w:val="000000"/>
-          <w:highlight w:val="cyan"/>
-        </w:rPr>
-        <w:t>8</w:t>
+        </w:rPr>
+        <w:t>${HR}</w:t>
       </w:r>
       <w:r>
         <w:rPr>
@@ -2016,9 +1914,8 @@
       <w:r>
         <w:rPr>
           <w:color w:val="000000"/>
-          <w:highlight w:val="cyan"/>
-        </w:rPr>
-        <w:t>6</w:t>
+        </w:rPr>
+        <w:t>${DY}</w:t>
       </w:r>
       <w:r>
         <w:rPr>
@@ -2029,9 +1926,8 @@
       <w:r>
         <w:rPr>
           <w:color w:val="000000"/>
-          <w:highlight w:val="cyan"/>
-        </w:rPr>
-        <w:t>30</w:t>
+        </w:rPr>
+        <w:t>${WK}</w:t>
       </w:r>
       <w:r>
         <w:rPr>
@@ -2078,9 +1974,8 @@
       <w:r>
         <w:rPr>
           <w:color w:val="000000"/>
-          <w:highlight w:val="yellow"/>
-        </w:rPr>
-        <w:t>3.37</w:t>
+        </w:rPr>
+        <w:t>${PR}</w:t>
       </w:r>
       <w:r>
         <w:rPr>
@@ -2101,10 +1996,7 @@
         <w:t xml:space="preserve"> </w:t>
       </w:r>
       <w:r>
-        <w:rPr>
-          <w:highlight w:val="yellow"/>
-        </w:rPr>
-        <w:t>3,240</w:t>
+        <w:t>${OH}</w:t>
       </w:r>
       <w:r>
         <w:rPr>
@@ -2172,9 +2064,8 @@
       <w:r>
         <w:rPr>
           <w:color w:val="000000"/>
-          <w:highlight w:val="yellow"/>
-        </w:rPr>
-        <w:t>10,919</w:t>
+        </w:rPr>
+        <w:t>${ES}</w:t>
       </w:r>
       <w:r>
         <w:rPr>
@@ -2377,16 +2268,7 @@
         <w:t xml:space="preserve">= Coincidence factor, probability that the equipment contributes to the kW; </w:t>
       </w:r>
       <w:r>
-        <w:rPr>
-          <w:highlight w:val="cyan"/>
-        </w:rPr>
-        <w:t>8</w:t>
-      </w:r>
-      <w:r>
-        <w:rPr>
-          <w:highlight w:val="cyan"/>
-        </w:rPr>
-        <w:t>0</w:t>
+        <w:t>${CF}</w:t>
       </w:r>
       <w:r>
         <w:t>%/month</w:t>
@@ -2431,9 +2313,8 @@
       <w:r>
         <w:rPr>
           <w:color w:val="000000"/>
-          <w:highlight w:val="cyan"/>
-        </w:rPr>
-        <w:t>8</w:t>
+        </w:rPr>
+        <w:t>${CC}</w:t>
       </w:r>
       <w:r>
         <w:rPr>
@@ -2539,9 +2420,8 @@
       <w:r>
         <w:rPr>
           <w:color w:val="000000"/>
-          <w:highlight w:val="yellow"/>
-        </w:rPr>
-        <w:t>3.37</w:t>
+        </w:rPr>
+        <w:t>${PR}</w:t>
       </w:r>
       <w:r>
         <w:rPr>
@@ -2564,16 +2444,8 @@
       <w:r>
         <w:rPr>
           <w:color w:val="000000"/>
-          <w:highlight w:val="cyan"/>
-        </w:rPr>
-        <w:t>8</w:t>
-      </w:r>
-      <w:r>
-        <w:rPr>
-          <w:color w:val="000000"/>
-          <w:highlight w:val="cyan"/>
-        </w:rPr>
-        <w:t>0</w:t>
+        </w:rPr>
+        <w:t>${CF}</w:t>
       </w:r>
       <w:r>
         <w:rPr>
@@ -2610,9 +2482,8 @@
       <w:r>
         <w:rPr>
           <w:color w:val="000000"/>
-          <w:highlight w:val="cyan"/>
-        </w:rPr>
-        <w:t>8</w:t>
+        </w:rPr>
+        <w:t>${CC}</w:t>
       </w:r>
       <w:r>
         <w:rPr>
@@ -2677,10 +2548,7 @@
         <w:t xml:space="preserve">= </w:t>
       </w:r>
       <w:r>
-        <w:rPr>
-          <w:highlight w:val="yellow"/>
-        </w:rPr>
-        <w:t>40</w:t>
+        <w:t>${DS}</w:t>
       </w:r>
       <w:r>
         <w:rPr>
@@ -2872,22 +2740,7 @@
         <w:t xml:space="preserve">= </w:t>
       </w:r>
       <w:r>
-        <w:rPr>
-          <w:highlight w:val="yellow"/>
-        </w:rPr>
-        <w:t>10</w:t>
-      </w:r>
-      <w:r>
-        <w:rPr>
-          <w:highlight w:val="yellow"/>
-        </w:rPr>
-        <w:t>,</w:t>
-      </w:r>
-      <w:r>
-        <w:rPr>
-          <w:highlight w:val="yellow"/>
-        </w:rPr>
-        <w:t>919</w:t>
+        <w:t>${ES}</w:t>
       </w:r>
       <w:r>
         <w:rPr>
@@ -2928,10 +2781,7 @@
         <w:t xml:space="preserve"> </w:t>
       </w:r>
       <w:r>
-        <w:rPr>
-          <w:highlight w:val="cyan"/>
-        </w:rPr>
-        <w:t>$0.100</w:t>
+        <w:t>${EC}</w:t>
       </w:r>
       <w:r>
         <w:rPr>
@@ -2941,9 +2791,9 @@
       </w:r>
       <w:r>
         <w:rPr>
-          <w:highlight w:val="yellow"/>
-        </w:rPr>
-        <w:t>40</w:t>
+          <w:color w:val="000000"/>
+        </w:rPr>
+        <w:t>${DS}</w:t>
       </w:r>
       <w:r>
         <w:rPr>
@@ -2984,10 +2834,7 @@
         <w:t xml:space="preserve"> </w:t>
       </w:r>
       <w:r>
-        <w:rPr>
-          <w:highlight w:val="cyan"/>
-        </w:rPr>
-        <w:t>$6.78</w:t>
+        <w:t>${DC}</w:t>
       </w:r>
       <w:r>
         <w:rPr>
@@ -3030,16 +2877,7 @@
         <w:t xml:space="preserve">= </w:t>
       </w:r>
       <w:r>
-        <w:rPr>
-          <w:highlight w:val="yellow"/>
-        </w:rPr>
-        <w:t>$</w:t>
-      </w:r>
-      <w:r>
-        <w:rPr>
-          <w:highlight w:val="yellow"/>
-        </w:rPr>
-        <w:t>1,092</w:t>
+        <w:t>${ECS}</w:t>
       </w:r>
       <w:r>
         <w:rPr>
@@ -3062,16 +2900,7 @@
         <w:t xml:space="preserve"> + </w:t>
       </w:r>
       <w:r>
-        <w:rPr>
-          <w:highlight w:val="yellow"/>
-        </w:rPr>
-        <w:t>$27</w:t>
-      </w:r>
-      <w:r>
-        <w:rPr>
-          <w:highlight w:val="yellow"/>
-        </w:rPr>
-        <w:t>1</w:t>
+        <w:t>${DCS}</w:t>
       </w:r>
       <w:r>
         <w:rPr>
@@ -3122,22 +2951,7 @@
         <w:t xml:space="preserve">= </w:t>
       </w:r>
       <w:r>
-        <w:rPr>
-          <w:highlight w:val="yellow"/>
-        </w:rPr>
-        <w:t>$1</w:t>
-      </w:r>
-      <w:r>
-        <w:rPr>
-          <w:highlight w:val="yellow"/>
-        </w:rPr>
-        <w:t>,</w:t>
-      </w:r>
-      <w:r>
-        <w:rPr>
-          <w:highlight w:val="yellow"/>
-        </w:rPr>
-        <w:t>363</w:t>
+        <w:t>${ACS}</w:t>
       </w:r>
       <w:r>
         <w:rPr>
@@ -3223,32 +3037,21 @@
         </w:rPr>
         <w:t xml:space="preserve"> </w:t>
       </w:r>
-      <w:commentRangeStart w:id="4"/>
-      <w:r>
-        <w:rPr>
-          <w:highlight w:val="yellow"/>
-        </w:rPr>
-        <w:t>$4,000</w:t>
-      </w:r>
-      <w:commentRangeEnd w:id="4"/>
-      <w:r>
-        <w:rPr>
-          <w:rStyle w:val="CommentReference"/>
-        </w:rPr>
-        <w:commentReference w:id="4"/>
-      </w:r>
-      <w:r>
-        <w:rPr>
-          <w:color w:val="000000"/>
-        </w:rPr>
-        <w:t xml:space="preserve">. Ductwork must be provided from the intake of the compressor to the outside of the plant. The </w:t>
+      <w:r>
+        <w:t>${IC}.</w:t>
+      </w:r>
+      <w:r>
+        <w:rPr>
+          <w:color w:val="000000"/>
+        </w:rPr>
+        <w:t xml:space="preserve"> </w:t>
       </w:r>
       <w:r>
         <w:rPr>
           <w:color w:val="000000"/>
         </w:rPr>
         <w:lastRenderedPageBreak/>
-        <w:t>damper should remain open when the outside temperature is lower than the temperature near the compressors and should be closed during summer when outside air is relatively warmer than the air in the plant.</w:t>
+        <w:t>Ductwork must be provided from the intake of the compressor to the outside of the plant. The damper should remain open when the outside temperature is lower than the temperature near the compressors and should be closed during summer when outside air is relatively warmer than the air in the plant.</w:t>
       </w:r>
     </w:p>
     <w:p>
@@ -3365,10 +3168,9 @@
         <w:rPr>
           <w:b/>
           <w:color w:val="000000"/>
-          <w:highlight w:val="yellow"/>
           <w:u w:val="single"/>
         </w:rPr>
-        <w:t>9813</w:t>
+        <w:t>${ES}</w:t>
       </w:r>
       <w:r>
         <w:rPr>
@@ -3400,75 +3202,66 @@
           <w:u w:val="single"/>
         </w:rPr>
         <w:t xml:space="preserve"> </w:t>
-      </w:r>
-      <w:r>
-        <w:rPr>
-          <w:b/>
-          <w:highlight w:val="yellow"/>
-          <w:u w:val="single"/>
-        </w:rPr>
-        <w:t>40</w:t>
-      </w:r>
-      <w:r>
-        <w:rPr>
-          <w:b/>
-          <w:color w:val="000000"/>
-          <w:u w:val="single"/>
-        </w:rPr>
-        <w:t xml:space="preserve"> </w:t>
-      </w:r>
-      <w:r>
-        <w:rPr>
-          <w:b/>
-          <w:color w:val="000000"/>
-          <w:u w:val="single"/>
-        </w:rPr>
-        <w:t>kW</w:t>
-      </w:r>
-      <w:r>
-        <w:rPr>
-          <w:b/>
-          <w:color w:val="000000"/>
-        </w:rPr>
-        <w:t>, respectively. The annual cost savings i</w:t>
-      </w:r>
-      <w:r>
-        <w:rPr>
-          <w:b/>
-          <w:color w:val="000000"/>
-        </w:rPr>
-        <w:t xml:space="preserve">s </w:t>
       </w:r>
       <w:r>
         <w:rPr>
           <w:b/>
           <w:u w:val="single"/>
         </w:rPr>
-        <w:t>$</w:t>
+        <w:t>${DS}</w:t>
       </w:r>
       <w:r>
         <w:rPr>
           <w:b/>
-          <w:highlight w:val="yellow"/>
+          <w:color w:val="000000"/>
           <w:u w:val="single"/>
         </w:rPr>
-        <w:t>1</w:t>
+        <w:t xml:space="preserve"> </w:t>
       </w:r>
       <w:r>
         <w:rPr>
           <w:b/>
-          <w:highlight w:val="yellow"/>
+          <w:color w:val="000000"/>
           <w:u w:val="single"/>
         </w:rPr>
-        <w:t>,</w:t>
+        <w:t>kW</w:t>
       </w:r>
       <w:r>
         <w:rPr>
           <w:b/>
-          <w:highlight w:val="yellow"/>
+          <w:color w:val="000000"/>
+        </w:rPr>
+        <w:t xml:space="preserve">, respectively. The annual cost savings </w:t>
+      </w:r>
+      <w:proofErr w:type="gramStart"/>
+      <w:r>
+        <w:rPr>
+          <w:b/>
+          <w:color w:val="000000"/>
+        </w:rPr>
+        <w:t>i</w:t>
+      </w:r>
+      <w:r>
+        <w:rPr>
+          <w:b/>
+          <w:color w:val="000000"/>
+        </w:rPr>
+        <w:t>s</w:t>
+      </w:r>
+      <w:proofErr w:type="gramEnd"/>
+      <w:r>
+        <w:rPr>
+          <w:b/>
+          <w:color w:val="000000"/>
+        </w:rPr>
+        <w:t xml:space="preserve"> </w:t>
+      </w:r>
+      <w:r>
+        <w:rPr>
+          <w:b/>
           <w:u w:val="single"/>
         </w:rPr>
-        <w:t>252</w:t>
+        <w:t>${ACS}</w:t>
       </w:r>
       <w:r>
         <w:rPr>
@@ -3494,10 +3287,9 @@
       <w:r>
         <w:rPr>
           <w:b/>
-          <w:highlight w:val="yellow"/>
           <w:u w:val="single"/>
         </w:rPr>
-        <w:t>$4,000</w:t>
+        <w:t>${IC}</w:t>
       </w:r>
       <w:r>
         <w:rPr>
@@ -3509,26 +3301,9 @@
       <w:r>
         <w:rPr>
           <w:b/>
-          <w:highlight w:val="yellow"/>
           <w:u w:val="single"/>
         </w:rPr>
-        <w:t>3</w:t>
-      </w:r>
-      <w:r>
-        <w:rPr>
-          <w:b/>
-          <w:highlight w:val="yellow"/>
-          <w:u w:val="single"/>
-        </w:rPr>
-        <w:t xml:space="preserve"> </w:t>
-      </w:r>
-      <w:r>
-        <w:rPr>
-          <w:b/>
-          <w:highlight w:val="yellow"/>
-          <w:u w:val="single"/>
-        </w:rPr>
-        <w:t>years</w:t>
+        <w:t>${PB}</w:t>
       </w:r>
       <w:r>
         <w:rPr>
@@ -3699,81 +3474,24 @@
       </w:r>
     </w:p>
   </w:comment>
-  <w:comment w:id="2" w:author="Guanyang Xue" w:date="2023-11-14T12:40:00Z" w:initials="GX">
-    <w:p>
-      <w:pPr>
-        <w:pStyle w:val="CommentText"/>
-      </w:pPr>
-      <w:r>
-        <w:rPr>
-          <w:rStyle w:val="CommentReference"/>
-        </w:rPr>
-        <w:annotationRef/>
-      </w:r>
-      <w:r>
-        <w:t>3 significant figures</w:t>
-      </w:r>
-    </w:p>
-  </w:comment>
-  <w:comment w:id="3" w:author="Guanyang Xue" w:date="2023-11-14T12:50:00Z" w:initials="GX">
-    <w:p>
-      <w:pPr>
-        <w:pStyle w:val="CommentText"/>
-      </w:pPr>
-      <w:r>
-        <w:rPr>
-          <w:rStyle w:val="CommentReference"/>
-        </w:rPr>
-        <w:annotationRef/>
-      </w:r>
-      <w:r>
-        <w:t>3 significant figures</w:t>
-      </w:r>
-    </w:p>
-  </w:comment>
-  <w:comment w:id="4" w:author="Guanyang Xue" w:date="2023-11-14T14:11:00Z" w:initials="GX">
-    <w:p>
-      <w:pPr>
-        <w:pStyle w:val="CommentText"/>
-      </w:pPr>
-      <w:r>
-        <w:rPr>
-          <w:rStyle w:val="CommentReference"/>
-        </w:rPr>
-        <w:annotationRef/>
-      </w:r>
-      <w:r>
-        <w:t>Read from IC = 4000 (integer) then convert to currency</w:t>
-      </w:r>
-    </w:p>
-  </w:comment>
 </w:comments>
 </file>
 
 <file path=word/commentsExtended.xml><?xml version="1.0" encoding="utf-8"?>
 <w15:commentsEx xmlns:wpc="http://schemas.microsoft.com/office/word/2010/wordprocessingCanvas" xmlns:cx="http://schemas.microsoft.com/office/drawing/2014/chartex" xmlns:cx1="http://schemas.microsoft.com/office/drawing/2015/9/8/chartex" xmlns:cx2="http://schemas.microsoft.com/office/drawing/2015/10/21/chartex" xmlns:cx3="http://schemas.microsoft.com/office/drawing/2016/5/9/chartex" xmlns:cx4="http://schemas.microsoft.com/office/drawing/2016/5/10/chartex" xmlns:cx5="http://schemas.microsoft.com/office/drawing/2016/5/11/chartex" xmlns:cx6="http://schemas.microsoft.com/office/drawing/2016/5/12/chartex" xmlns:cx7="http://schemas.microsoft.com/office/drawing/2016/5/13/chartex" xmlns:cx8="http://schemas.microsoft.com/office/drawing/2016/5/14/chartex" xmlns:mc="http://schemas.openxmlformats.org/markup-compatibility/2006" xmlns:aink="http://schemas.microsoft.com/office/drawing/2016/ink" xmlns:am3d="http://schemas.microsoft.com/office/drawing/2017/model3d" xmlns:o="urn:schemas-microsoft-com:office:office" xmlns:oel="http://schemas.microsoft.com/office/2019/extlst" xmlns:r="http://schemas.openxmlformats.org/officeDocument/2006/relationships" xmlns:m="http://schemas.openxmlformats.org/officeDocument/2006/math" xmlns:v="urn:schemas-microsoft-com:vml" xmlns:wp14="http://schemas.microsoft.com/office/word/2010/wordprocessingDrawing" xmlns:wp="http://schemas.openxmlformats.org/drawingml/2006/wordprocessingDrawing" xmlns:w10="urn:schemas-microsoft-com:office:word" xmlns:w="http://schemas.openxmlformats.org/wordprocessingml/2006/main" xmlns:w14="http://schemas.microsoft.com/office/word/2010/wordml" xmlns:w15="http://schemas.microsoft.com/office/word/2012/wordml" xmlns:w16cex="http://schemas.microsoft.com/office/word/2018/wordml/cex" xmlns:w16cid="http://schemas.microsoft.com/office/word/2016/wordml/cid" xmlns:w16="http://schemas.microsoft.com/office/word/2018/wordml" xmlns:w16sdtdh="http://schemas.microsoft.com/office/word/2020/wordml/sdtdatahash" xmlns:w16se="http://schemas.microsoft.com/office/word/2015/wordml/symex" xmlns:wpg="http://schemas.microsoft.com/office/word/2010/wordprocessingGroup" xmlns:wpi="http://schemas.microsoft.com/office/word/2010/wordprocessingInk" xmlns:wne="http://schemas.microsoft.com/office/word/2006/wordml" xmlns:wps="http://schemas.microsoft.com/office/word/2010/wordprocessingShape" mc:Ignorable="w14 w15 w16se w16cid w16 w16cex w16sdtdh wp14">
   <w15:commentEx w15:paraId="009AAE27" w15:done="0"/>
-  <w15:commentEx w15:paraId="28C19A88" w15:done="0"/>
-  <w15:commentEx w15:paraId="5F68486B" w15:done="0"/>
-  <w15:commentEx w15:paraId="78017951" w15:done="0"/>
 </w15:commentsEx>
 </file>
 
 <file path=word/commentsExtensible.xml><?xml version="1.0" encoding="utf-8"?>
 <w16cex:commentsExtensible xmlns:wpc="http://schemas.microsoft.com/office/word/2010/wordprocessingCanvas" xmlns:cx="http://schemas.microsoft.com/office/drawing/2014/chartex" xmlns:cx1="http://schemas.microsoft.com/office/drawing/2015/9/8/chartex" xmlns:cx2="http://schemas.microsoft.com/office/drawing/2015/10/21/chartex" xmlns:cx3="http://schemas.microsoft.com/office/drawing/2016/5/9/chartex" xmlns:cx4="http://schemas.microsoft.com/office/drawing/2016/5/10/chartex" xmlns:cx5="http://schemas.microsoft.com/office/drawing/2016/5/11/chartex" xmlns:cx6="http://schemas.microsoft.com/office/drawing/2016/5/12/chartex" xmlns:cx7="http://schemas.microsoft.com/office/drawing/2016/5/13/chartex" xmlns:cx8="http://schemas.microsoft.com/office/drawing/2016/5/14/chartex" xmlns:cr="http://schemas.microsoft.com/office/comments/2020/reactions" xmlns:mc="http://schemas.openxmlformats.org/markup-compatibility/2006" xmlns:aink="http://schemas.microsoft.com/office/drawing/2016/ink" xmlns:am3d="http://schemas.microsoft.com/office/drawing/2017/model3d" xmlns:o="urn:schemas-microsoft-com:office:office" xmlns:oel="http://schemas.microsoft.com/office/2019/extlst" xmlns:r="http://schemas.openxmlformats.org/officeDocument/2006/relationships" xmlns:m="http://schemas.openxmlformats.org/officeDocument/2006/math" xmlns:v="urn:schemas-microsoft-com:vml" xmlns:wp14="http://schemas.microsoft.com/office/word/2010/wordprocessingDrawing" xmlns:wp="http://schemas.openxmlformats.org/drawingml/2006/wordprocessingDrawing" xmlns:w10="urn:schemas-microsoft-com:office:word" xmlns:w="http://schemas.openxmlformats.org/wordprocessingml/2006/main" xmlns:w14="http://schemas.microsoft.com/office/word/2010/wordml" xmlns:w15="http://schemas.microsoft.com/office/word/2012/wordml" xmlns:w16cex="http://schemas.microsoft.com/office/word/2018/wordml/cex" xmlns:w16cid="http://schemas.microsoft.com/office/word/2016/wordml/cid" xmlns:w16="http://schemas.microsoft.com/office/word/2018/wordml" xmlns:w16sdtdh="http://schemas.microsoft.com/office/word/2020/wordml/sdtdatahash" xmlns:w16se="http://schemas.microsoft.com/office/word/2015/wordml/symex" xmlns:wpg="http://schemas.microsoft.com/office/word/2010/wordprocessingGroup" xmlns:wpi="http://schemas.microsoft.com/office/word/2010/wordprocessingInk" xmlns:wne="http://schemas.microsoft.com/office/word/2006/wordml" xmlns:wps="http://schemas.microsoft.com/office/word/2010/wordprocessingShape" mc:Ignorable="w14 w15 w16se w16cid w16 w16cex w16sdtdh cr wp14">
   <w16cex:commentExtensible w16cex:durableId="414A06E0" w16cex:dateUtc="2023-11-14T18:33:00Z"/>
-  <w16cex:commentExtensible w16cex:durableId="06662129" w16cex:dateUtc="2023-11-14T17:40:00Z"/>
-  <w16cex:commentExtensible w16cex:durableId="6FCCEDB4" w16cex:dateUtc="2023-11-14T17:50:00Z"/>
-  <w16cex:commentExtensible w16cex:durableId="669A028B" w16cex:dateUtc="2023-11-14T19:11:00Z"/>
 </w16cex:commentsExtensible>
 </file>
 
 <file path=word/commentsIds.xml><?xml version="1.0" encoding="utf-8"?>
 <w16cid:commentsIds xmlns:wpc="http://schemas.microsoft.com/office/word/2010/wordprocessingCanvas" xmlns:cx="http://schemas.microsoft.com/office/drawing/2014/chartex" xmlns:cx1="http://schemas.microsoft.com/office/drawing/2015/9/8/chartex" xmlns:cx2="http://schemas.microsoft.com/office/drawing/2015/10/21/chartex" xmlns:cx3="http://schemas.microsoft.com/office/drawing/2016/5/9/chartex" xmlns:cx4="http://schemas.microsoft.com/office/drawing/2016/5/10/chartex" xmlns:cx5="http://schemas.microsoft.com/office/drawing/2016/5/11/chartex" xmlns:cx6="http://schemas.microsoft.com/office/drawing/2016/5/12/chartex" xmlns:cx7="http://schemas.microsoft.com/office/drawing/2016/5/13/chartex" xmlns:cx8="http://schemas.microsoft.com/office/drawing/2016/5/14/chartex" xmlns:mc="http://schemas.openxmlformats.org/markup-compatibility/2006" xmlns:aink="http://schemas.microsoft.com/office/drawing/2016/ink" xmlns:am3d="http://schemas.microsoft.com/office/drawing/2017/model3d" xmlns:o="urn:schemas-microsoft-com:office:office" xmlns:oel="http://schemas.microsoft.com/office/2019/extlst" xmlns:r="http://schemas.openxmlformats.org/officeDocument/2006/relationships" xmlns:m="http://schemas.openxmlformats.org/officeDocument/2006/math" xmlns:v="urn:schemas-microsoft-com:vml" xmlns:wp14="http://schemas.microsoft.com/office/word/2010/wordprocessingDrawing" xmlns:wp="http://schemas.openxmlformats.org/drawingml/2006/wordprocessingDrawing" xmlns:w10="urn:schemas-microsoft-com:office:word" xmlns:w="http://schemas.openxmlformats.org/wordprocessingml/2006/main" xmlns:w14="http://schemas.microsoft.com/office/word/2010/wordml" xmlns:w15="http://schemas.microsoft.com/office/word/2012/wordml" xmlns:w16cex="http://schemas.microsoft.com/office/word/2018/wordml/cex" xmlns:w16cid="http://schemas.microsoft.com/office/word/2016/wordml/cid" xmlns:w16="http://schemas.microsoft.com/office/word/2018/wordml" xmlns:w16sdtdh="http://schemas.microsoft.com/office/word/2020/wordml/sdtdatahash" xmlns:w16se="http://schemas.microsoft.com/office/word/2015/wordml/symex" xmlns:wpg="http://schemas.microsoft.com/office/word/2010/wordprocessingGroup" xmlns:wpi="http://schemas.microsoft.com/office/word/2010/wordprocessingInk" xmlns:wne="http://schemas.microsoft.com/office/word/2006/wordml" xmlns:wps="http://schemas.microsoft.com/office/word/2010/wordprocessingShape" mc:Ignorable="w14 w15 w16se w16cid w16 w16cex w16sdtdh wp14">
   <w16cid:commentId w16cid:paraId="009AAE27" w16cid:durableId="414A06E0"/>
-  <w16cid:commentId w16cid:paraId="28C19A88" w16cid:durableId="06662129"/>
-  <w16cid:commentId w16cid:paraId="5F68486B" w16cid:durableId="6FCCEDB4"/>
-  <w16cid:commentId w16cid:paraId="78017951" w16cid:durableId="669A028B"/>
 </w16cid:commentsIds>
 </file>
 
@@ -5055,28 +4773,28 @@
 </file>
 
 <file path=customXml/item1.xml><?xml version="1.0" encoding="utf-8"?>
+<b:Sources xmlns:b="http://schemas.openxmlformats.org/officeDocument/2006/bibliography" xmlns="http://schemas.openxmlformats.org/officeDocument/2006/bibliography" SelectedStyle="\APASixthEditionOfficeOnline.xsl" StyleName="APA" Version="6"/>
+</file>
+
+<file path=customXml/item2.xml><?xml version="1.0" encoding="utf-8"?>
 <go:gDocsCustomXmlDataStorage xmlns:go="http://customooxmlschemas.google.com/" xmlns:r="http://schemas.openxmlformats.org/officeDocument/2006/relationships">
   <go:docsCustomData xmlns:go="http://customooxmlschemas.google.com/" roundtripDataSignature="AMtx7mgPfjAAxZsTr00mtqc0gLF50YPvhA==">AMUW2mVfVv55M1f4YR1wAdOx+hT2UPotz/YiB+VeMZ/5pMAmUY/MysHfHojLjbvpKVhgCCAxj4Jt6Vcy0zM2DgdHYDMmh4Z8HapuJh7qAHqlBoRL7W5WP1dSC+UtphzEnUlx8fB/XlFl</go:docsCustomData>
 </go:gDocsCustomXmlDataStorage>
 </file>
 
-<file path=customXml/item2.xml><?xml version="1.0" encoding="utf-8"?>
-<b:Sources xmlns:b="http://schemas.openxmlformats.org/officeDocument/2006/bibliography" xmlns="http://schemas.openxmlformats.org/officeDocument/2006/bibliography" SelectedStyle="\APASixthEditionOfficeOnline.xsl" StyleName="APA" Version="6"/>
+<file path=customXml/itemProps1.xml><?xml version="1.0" encoding="utf-8"?>
+<ds:datastoreItem xmlns:ds="http://schemas.openxmlformats.org/officeDocument/2006/customXml" ds:itemID="{9AC69D07-9E0D-4340-AB54-DDC11E988AE7}">
+  <ds:schemaRefs>
+    <ds:schemaRef ds:uri="http://schemas.openxmlformats.org/officeDocument/2006/bibliography"/>
+  </ds:schemaRefs>
+</ds:datastoreItem>
 </file>
 
-<file path=customXml/itemProps1.xml><?xml version="1.0" encoding="utf-8"?>
+<file path=customXml/itemProps2.xml><?xml version="1.0" encoding="utf-8"?>
 <ds:datastoreItem xmlns:ds="http://schemas.openxmlformats.org/officeDocument/2006/customXml" ds:itemID="{11111111-1234-1234-1234-123412341234}">
   <ds:schemaRefs>
     <ds:schemaRef ds:uri="http://customooxmlschemas.google.com/"/>
     <ds:schemaRef ds:uri="http://schemas.openxmlformats.org/officeDocument/2006/relationships"/>
   </ds:schemaRefs>
 </ds:datastoreItem>
-</file>
-
-<file path=customXml/itemProps2.xml><?xml version="1.0" encoding="utf-8"?>
-<ds:datastoreItem xmlns:ds="http://schemas.openxmlformats.org/officeDocument/2006/customXml" ds:itemID="{9AC69D07-9E0D-4340-AB54-DDC11E988AE7}">
-  <ds:schemaRefs>
-    <ds:schemaRef ds:uri="http://schemas.openxmlformats.org/officeDocument/2006/bibliography"/>
-  </ds:schemaRefs>
-</ds:datastoreItem>
 </file>
</xml_diff>

<commit_message>
Compressor  template text alignment update
</commit_message>
<xml_diff>
--- a/Compressor/Intake Air/template.docx
+++ b/Compressor/Intake Air/template.docx
@@ -691,12 +691,14 @@
           <w:color w:val="000000"/>
         </w:rPr>
       </w:pPr>
+      <w:proofErr w:type="gramStart"/>
       <w:r>
         <w:rPr>
           <w:color w:val="000000"/>
         </w:rPr>
         <w:t>where</w:t>
       </w:r>
+      <w:proofErr w:type="gramEnd"/>
     </w:p>
     <w:p>
       <w:pPr>
@@ -775,6 +777,158 @@
         <w:t>F</w:t>
       </w:r>
       <w:proofErr w:type="spellEnd"/>
+    </w:p>
+    <w:p>
+      <w:pPr>
+        <w:pBdr>
+          <w:top w:val="nil"/>
+          <w:left w:val="nil"/>
+          <w:bottom w:val="nil"/>
+          <w:right w:val="nil"/>
+          <w:between w:val="nil"/>
+        </w:pBdr>
+        <w:spacing w:line="360" w:lineRule="auto"/>
+        <w:ind w:left="720" w:right="-144" w:hanging="720"/>
+        <w:jc w:val="both"/>
+        <w:rPr>
+          <w:color w:val="000000"/>
+        </w:rPr>
+      </w:pPr>
+      <w:r>
+        <w:rPr>
+          <w:color w:val="000000"/>
+        </w:rPr>
+        <w:tab/>
+      </w:r>
+      <w:r>
+        <w:rPr>
+          <w:color w:val="000000"/>
+        </w:rPr>
+        <w:t>T</w:t>
+      </w:r>
+      <w:r>
+        <w:rPr>
+          <w:color w:val="000000"/>
+          <w:vertAlign w:val="subscript"/>
+        </w:rPr>
+        <w:t>O</w:t>
+      </w:r>
+      <w:r>
+        <w:rPr>
+          <w:color w:val="000000"/>
+        </w:rPr>
+        <w:tab/>
+        <w:t xml:space="preserve">= Average </w:t>
+      </w:r>
+      <w:r>
+        <w:rPr>
+          <w:color w:val="000000"/>
+        </w:rPr>
+        <w:t>daily</w:t>
+      </w:r>
+      <w:r>
+        <w:rPr>
+          <w:color w:val="000000"/>
+        </w:rPr>
+        <w:t xml:space="preserve"> </w:t>
+      </w:r>
+      <w:r>
+        <w:rPr>
+          <w:color w:val="000000"/>
+        </w:rPr>
+        <w:t xml:space="preserve">outdoor </w:t>
+      </w:r>
+      <w:r>
+        <w:rPr>
+          <w:color w:val="000000"/>
+        </w:rPr>
+        <w:t>temperature</w:t>
+      </w:r>
+      <w:r>
+        <w:rPr>
+          <w:color w:val="000000"/>
+        </w:rPr>
+        <w:t xml:space="preserve"> </w:t>
+      </w:r>
+      <w:r>
+        <w:rPr>
+          <w:color w:val="000000"/>
+        </w:rPr>
+        <w:t xml:space="preserve">during </w:t>
+      </w:r>
+      <w:r>
+        <w:rPr>
+          <w:color w:val="000000"/>
+        </w:rPr>
+        <w:t>heating</w:t>
+      </w:r>
+      <w:r>
+        <w:rPr>
+          <w:color w:val="000000"/>
+        </w:rPr>
+        <w:t xml:space="preserve"> season</w:t>
+      </w:r>
+      <w:r>
+        <w:rPr>
+          <w:color w:val="000000"/>
+        </w:rPr>
+        <w:t xml:space="preserve"> (Oct - May)</w:t>
+      </w:r>
+      <w:r>
+        <w:rPr>
+          <w:color w:val="000000"/>
+        </w:rPr>
+        <w:t>:</w:t>
+      </w:r>
+      <w:r>
+        <w:rPr>
+          <w:color w:val="000000"/>
+        </w:rPr>
+        <w:tab/>
+      </w:r>
+      <w:r>
+        <w:rPr>
+          <w:color w:val="000000"/>
+        </w:rPr>
+        <w:tab/>
+      </w:r>
+      <w:r>
+        <w:rPr>
+          <w:color w:val="000000"/>
+        </w:rPr>
+        <w:t xml:space="preserve"> </w:t>
+      </w:r>
+      <w:r>
+        <w:rPr>
+          <w:color w:val="000000"/>
+        </w:rPr>
+        <w:t xml:space="preserve">  </w:t>
+      </w:r>
+      <w:r>
+        <w:t>${TO}</w:t>
+      </w:r>
+      <w:proofErr w:type="spellStart"/>
+      <w:r>
+        <w:rPr>
+          <w:color w:val="000000"/>
+          <w:vertAlign w:val="superscript"/>
+        </w:rPr>
+        <w:t>o</w:t>
+      </w:r>
+      <w:r>
+        <w:rPr>
+          <w:color w:val="000000"/>
+        </w:rPr>
+        <w:t>F</w:t>
+      </w:r>
+      <w:proofErr w:type="spellEnd"/>
+      <w:r>
+        <w:rPr>
+          <w:rStyle w:val="FootnoteReference"/>
+          <w:color w:val="000000"/>
+        </w:rPr>
+        <w:footnoteReference w:id="1"/>
+      </w:r>
     </w:p>
     <w:p>
       <w:pPr>
@@ -802,90 +956,23 @@
         <w:rPr>
           <w:color w:val="000000"/>
         </w:rPr>
-        <w:t>T</w:t>
-      </w:r>
-      <w:r>
-        <w:rPr>
-          <w:color w:val="000000"/>
-          <w:vertAlign w:val="subscript"/>
-        </w:rPr>
-        <w:t>O</w:t>
-      </w:r>
-      <w:r>
-        <w:rPr>
-          <w:color w:val="000000"/>
-        </w:rPr>
-        <w:tab/>
-        <w:t xml:space="preserve">= Average </w:t>
-      </w:r>
-      <w:r>
-        <w:rPr>
-          <w:color w:val="000000"/>
-        </w:rPr>
-        <w:t>daily</w:t>
-      </w:r>
-      <w:r>
-        <w:rPr>
-          <w:color w:val="000000"/>
-        </w:rPr>
-        <w:t xml:space="preserve"> </w:t>
-      </w:r>
-      <w:r>
-        <w:rPr>
-          <w:color w:val="000000"/>
-        </w:rPr>
-        <w:t xml:space="preserve">outdoor </w:t>
-      </w:r>
-      <w:r>
-        <w:rPr>
-          <w:color w:val="000000"/>
-        </w:rPr>
-        <w:t>temperature</w:t>
-      </w:r>
-      <w:r>
-        <w:rPr>
-          <w:color w:val="000000"/>
-        </w:rPr>
-        <w:t xml:space="preserve"> </w:t>
-      </w:r>
-      <w:r>
-        <w:rPr>
-          <w:color w:val="000000"/>
-        </w:rPr>
-        <w:t xml:space="preserve">during </w:t>
-      </w:r>
-      <w:r>
-        <w:rPr>
-          <w:color w:val="000000"/>
-        </w:rPr>
-        <w:t>heating</w:t>
-      </w:r>
-      <w:r>
-        <w:rPr>
-          <w:color w:val="000000"/>
-        </w:rPr>
-        <w:t xml:space="preserve"> season</w:t>
-      </w:r>
-      <w:r>
-        <w:rPr>
-          <w:color w:val="000000"/>
-        </w:rPr>
-        <w:t xml:space="preserve"> (Oct - May)</w:t>
-      </w:r>
-      <w:r>
-        <w:rPr>
-          <w:color w:val="000000"/>
-        </w:rPr>
-        <w:t>:</w:t>
-      </w:r>
-      <w:r>
-        <w:rPr>
-          <w:color w:val="000000"/>
-        </w:rPr>
-        <w:t xml:space="preserve"> </w:t>
-      </w:r>
-      <w:r>
-        <w:t>${TO}</w:t>
+        <w:t xml:space="preserve">CWR </w:t>
+      </w:r>
+      <w:r>
+        <w:rPr>
+          <w:color w:val="000000"/>
+        </w:rPr>
+        <w:tab/>
+        <w:t>= (</w:t>
+      </w:r>
+      <w:r>
+        <w:t>${</w:t>
+      </w:r>
+      <w:r>
+        <w:t>TI</w:t>
+      </w:r>
+      <w:r>
+        <w:t>}</w:t>
       </w:r>
       <w:proofErr w:type="spellStart"/>
       <w:r>
@@ -904,10 +991,88 @@
       <w:proofErr w:type="spellEnd"/>
       <w:r>
         <w:rPr>
-          <w:rStyle w:val="FootnoteReference"/>
-          <w:color w:val="000000"/>
-        </w:rPr>
-        <w:footnoteReference w:id="1"/>
+          <w:color w:val="000000"/>
+        </w:rPr>
+        <w:t xml:space="preserve"> - </w:t>
+      </w:r>
+      <w:r>
+        <w:t>${</w:t>
+      </w:r>
+      <w:r>
+        <w:t>TO</w:t>
+      </w:r>
+      <w:r>
+        <w:t>}</w:t>
+      </w:r>
+      <w:proofErr w:type="spellStart"/>
+      <w:r>
+        <w:rPr>
+          <w:color w:val="000000"/>
+          <w:vertAlign w:val="superscript"/>
+        </w:rPr>
+        <w:t>o</w:t>
+      </w:r>
+      <w:r>
+        <w:rPr>
+          <w:color w:val="000000"/>
+        </w:rPr>
+        <w:t>F</w:t>
+      </w:r>
+      <w:proofErr w:type="spellEnd"/>
+      <w:r>
+        <w:rPr>
+          <w:color w:val="000000"/>
+        </w:rPr>
+        <w:t>) / (</w:t>
+      </w:r>
+      <w:r>
+        <w:t>${</w:t>
+      </w:r>
+      <w:r>
+        <w:t>TI</w:t>
+      </w:r>
+      <w:r>
+        <w:t>}</w:t>
+      </w:r>
+      <w:proofErr w:type="spellStart"/>
+      <w:r>
+        <w:rPr>
+          <w:color w:val="000000"/>
+          <w:vertAlign w:val="superscript"/>
+        </w:rPr>
+        <w:t>o</w:t>
+      </w:r>
+      <w:r>
+        <w:rPr>
+          <w:color w:val="000000"/>
+        </w:rPr>
+        <w:t>F</w:t>
+      </w:r>
+      <w:proofErr w:type="spellEnd"/>
+      <w:r>
+        <w:rPr>
+          <w:color w:val="000000"/>
+        </w:rPr>
+        <w:t xml:space="preserve"> + 460</w:t>
+      </w:r>
+      <w:r>
+        <w:rPr>
+          <w:color w:val="000000"/>
+          <w:vertAlign w:val="superscript"/>
+        </w:rPr>
+        <w:t>o</w:t>
+      </w:r>
+      <w:r>
+        <w:rPr>
+          <w:color w:val="000000"/>
+        </w:rPr>
+        <w:t>F</w:t>
+      </w:r>
+      <w:r>
+        <w:rPr>
+          <w:color w:val="000000"/>
+        </w:rPr>
+        <w:t>)</w:t>
       </w:r>
     </w:p>
     <w:p>
@@ -922,137 +1087,74 @@
         <w:spacing w:line="360" w:lineRule="auto"/>
         <w:ind w:right="-144"/>
         <w:jc w:val="both"/>
-        <w:rPr>
-          <w:color w:val="000000"/>
-        </w:rPr>
-      </w:pPr>
-      <w:r>
-        <w:rPr>
-          <w:color w:val="000000"/>
-        </w:rPr>
-        <w:tab/>
-      </w:r>
-      <w:r>
-        <w:rPr>
-          <w:color w:val="000000"/>
-        </w:rPr>
-        <w:t xml:space="preserve">CWR </w:t>
-      </w:r>
-      <w:r>
-        <w:rPr>
-          <w:color w:val="000000"/>
-        </w:rPr>
-        <w:tab/>
-        <w:t>= (</w:t>
-      </w:r>
-      <w:r>
-        <w:t>${</w:t>
-      </w:r>
-      <w:r>
-        <w:t>TI</w:t>
-      </w:r>
-      <w:r>
-        <w:t>}</w:t>
-      </w:r>
-      <w:proofErr w:type="spellStart"/>
-      <w:r>
-        <w:rPr>
-          <w:color w:val="000000"/>
-          <w:vertAlign w:val="superscript"/>
-        </w:rPr>
-        <w:t>o</w:t>
-      </w:r>
-      <w:r>
-        <w:rPr>
-          <w:color w:val="000000"/>
-        </w:rPr>
-        <w:t>F</w:t>
-      </w:r>
-      <w:proofErr w:type="spellEnd"/>
-      <w:r>
-        <w:rPr>
-          <w:color w:val="000000"/>
-        </w:rPr>
-        <w:t xml:space="preserve"> - </w:t>
-      </w:r>
-      <w:r>
-        <w:t>${</w:t>
-      </w:r>
-      <w:r>
-        <w:t>TO</w:t>
-      </w:r>
-      <w:r>
-        <w:t>}</w:t>
-      </w:r>
-      <w:proofErr w:type="spellStart"/>
-      <w:r>
-        <w:rPr>
-          <w:color w:val="000000"/>
-          <w:vertAlign w:val="superscript"/>
-        </w:rPr>
-        <w:t>o</w:t>
-      </w:r>
-      <w:r>
-        <w:rPr>
-          <w:color w:val="000000"/>
-        </w:rPr>
-        <w:t>F</w:t>
-      </w:r>
-      <w:proofErr w:type="spellEnd"/>
-      <w:r>
-        <w:rPr>
-          <w:color w:val="000000"/>
-        </w:rPr>
-        <w:t>) / (</w:t>
-      </w:r>
-      <w:r>
-        <w:t>${</w:t>
-      </w:r>
-      <w:r>
-        <w:t>TI</w:t>
-      </w:r>
-      <w:r>
-        <w:t>}</w:t>
-      </w:r>
-      <w:proofErr w:type="spellStart"/>
-      <w:r>
-        <w:rPr>
-          <w:color w:val="000000"/>
-          <w:vertAlign w:val="superscript"/>
-        </w:rPr>
-        <w:t>o</w:t>
-      </w:r>
-      <w:r>
-        <w:rPr>
-          <w:color w:val="000000"/>
-        </w:rPr>
-        <w:t>F</w:t>
-      </w:r>
-      <w:proofErr w:type="spellEnd"/>
-      <w:r>
-        <w:rPr>
-          <w:color w:val="000000"/>
-        </w:rPr>
-        <w:t xml:space="preserve"> + 460</w:t>
-      </w:r>
-      <w:r>
-        <w:rPr>
-          <w:color w:val="000000"/>
-          <w:vertAlign w:val="superscript"/>
-        </w:rPr>
-        <w:t>o</w:t>
-      </w:r>
-      <w:r>
-        <w:rPr>
-          <w:color w:val="000000"/>
-        </w:rPr>
-        <w:t>F</w:t>
-      </w:r>
-      <w:r>
-        <w:rPr>
-          <w:color w:val="000000"/>
-        </w:rPr>
-        <w:t>)</w:t>
+      </w:pPr>
+      <w:r>
+        <w:rPr>
+          <w:color w:val="000000"/>
+        </w:rPr>
+        <w:tab/>
+      </w:r>
+      <w:r>
+        <w:rPr>
+          <w:color w:val="000000"/>
+        </w:rPr>
+        <w:tab/>
+      </w:r>
+      <w:r>
+        <w:rPr>
+          <w:color w:val="000000"/>
+        </w:rPr>
+        <w:t xml:space="preserve">= </w:t>
+      </w:r>
+      <w:r>
+        <w:t>${CWR}%</w:t>
+      </w:r>
+    </w:p>
+    <w:p>
+      <w:pPr>
+        <w:pBdr>
+          <w:top w:val="nil"/>
+          <w:left w:val="nil"/>
+          <w:bottom w:val="nil"/>
+          <w:right w:val="nil"/>
+          <w:between w:val="nil"/>
+        </w:pBdr>
+        <w:spacing w:line="360" w:lineRule="auto"/>
+        <w:jc w:val="both"/>
+        <w:rPr>
+          <w:color w:val="000000"/>
+        </w:rPr>
+      </w:pPr>
+      <w:r>
+        <w:rPr>
+          <w:color w:val="000000"/>
+        </w:rPr>
+        <w:lastRenderedPageBreak/>
+        <w:tab/>
+      </w:r>
+      <w:r>
+        <w:rPr>
+          <w:color w:val="000000"/>
+        </w:rPr>
+        <w:t>The power reduction, PR, from</w:t>
+      </w:r>
+      <w:r>
+        <w:rPr>
+          <w:color w:val="000000"/>
+        </w:rPr>
+        <w:t xml:space="preserve"> compressor work</w:t>
+      </w:r>
+      <w:r>
+        <w:rPr>
+          <w:color w:val="000000"/>
+        </w:rPr>
+        <w:t xml:space="preserve"> reduction</w:t>
+      </w:r>
+      <w:r>
+        <w:rPr>
+          <w:color w:val="000000"/>
+        </w:rPr>
+        <w:t xml:space="preserve"> is given by the following equation:</w:t>
       </w:r>
     </w:p>
     <w:p>
@@ -1067,27 +1169,98 @@
         <w:spacing w:line="360" w:lineRule="auto"/>
         <w:ind w:right="-144"/>
         <w:jc w:val="both"/>
-      </w:pPr>
-      <w:r>
-        <w:rPr>
-          <w:color w:val="000000"/>
-        </w:rPr>
-        <w:tab/>
-      </w:r>
-      <w:r>
-        <w:rPr>
-          <w:color w:val="000000"/>
-        </w:rPr>
-        <w:tab/>
-      </w:r>
-      <w:r>
-        <w:rPr>
-          <w:color w:val="000000"/>
-        </w:rPr>
+        <w:rPr>
+          <w:rFonts w:eastAsiaTheme="minorEastAsia"/>
+          <w:color w:val="000000"/>
+          <w:lang w:eastAsia="zh-CN"/>
+        </w:rPr>
+      </w:pPr>
+      <w:r>
+        <w:rPr>
+          <w:color w:val="000000"/>
+        </w:rPr>
+        <w:tab/>
+        <w:t>PR</w:t>
+      </w:r>
+      <w:r>
+        <w:rPr>
+          <w:color w:val="000000"/>
+        </w:rPr>
+        <w:tab/>
         <w:t xml:space="preserve">= </w:t>
       </w:r>
       <w:r>
-        <w:t>${CWR}%</w:t>
+        <w:rPr>
+          <w:color w:val="000000"/>
+        </w:rPr>
+        <w:t xml:space="preserve">HP </w:t>
+      </w:r>
+      <w:r>
+        <w:rPr>
+          <w:color w:val="000000"/>
+        </w:rPr>
+        <w:t>×</w:t>
+      </w:r>
+      <w:r>
+        <w:rPr>
+          <w:color w:val="000000"/>
+        </w:rPr>
+        <w:t xml:space="preserve"> C</w:t>
+      </w:r>
+      <w:r>
+        <w:rPr>
+          <w:color w:val="000000"/>
+          <w:vertAlign w:val="subscript"/>
+        </w:rPr>
+        <w:t>1</w:t>
+      </w:r>
+      <w:r>
+        <w:rPr>
+          <w:color w:val="000000"/>
+        </w:rPr>
+        <w:t xml:space="preserve"> </w:t>
+      </w:r>
+      <w:r>
+        <w:rPr>
+          <w:color w:val="000000"/>
+        </w:rPr>
+        <w:t>×</w:t>
+      </w:r>
+      <w:r>
+        <w:rPr>
+          <w:color w:val="000000"/>
+        </w:rPr>
+        <w:t xml:space="preserve"> </w:t>
+      </w:r>
+      <w:r>
+        <w:rPr>
+          <w:color w:val="000000"/>
+        </w:rPr>
+        <w:t>FR</w:t>
+      </w:r>
+      <w:r>
+        <w:rPr>
+          <w:color w:val="000000"/>
+        </w:rPr>
+        <w:t xml:space="preserve"> </w:t>
+      </w:r>
+      <w:r>
+        <w:rPr>
+          <w:color w:val="000000"/>
+        </w:rPr>
+        <w:t>×</w:t>
+      </w:r>
+      <w:r>
+        <w:rPr>
+          <w:color w:val="000000"/>
+        </w:rPr>
+        <w:t xml:space="preserve"> CWR / </w:t>
+      </w:r>
+      <w:r>
+        <w:rPr>
+          <w:color w:val="000000"/>
+        </w:rPr>
+        <w:t>η</w:t>
       </w:r>
     </w:p>
     <w:p>
@@ -1105,142 +1278,25 @@
           <w:color w:val="000000"/>
         </w:rPr>
       </w:pPr>
-      <w:r>
-        <w:rPr>
-          <w:color w:val="000000"/>
-        </w:rPr>
-        <w:lastRenderedPageBreak/>
-        <w:tab/>
-      </w:r>
-      <w:r>
-        <w:rPr>
-          <w:color w:val="000000"/>
-        </w:rPr>
-        <w:t>The power reduction, PR, from</w:t>
-      </w:r>
-      <w:r>
-        <w:rPr>
-          <w:color w:val="000000"/>
-        </w:rPr>
-        <w:t xml:space="preserve"> compressor work</w:t>
-      </w:r>
-      <w:r>
-        <w:rPr>
-          <w:color w:val="000000"/>
-        </w:rPr>
-        <w:t xml:space="preserve"> reduction</w:t>
-      </w:r>
-      <w:r>
-        <w:rPr>
-          <w:color w:val="000000"/>
-        </w:rPr>
-        <w:t xml:space="preserve"> is given by the following equation:</w:t>
-      </w:r>
-    </w:p>
-    <w:p>
-      <w:pPr>
-        <w:pBdr>
-          <w:top w:val="nil"/>
-          <w:left w:val="nil"/>
-          <w:bottom w:val="nil"/>
-          <w:right w:val="nil"/>
-          <w:between w:val="nil"/>
-        </w:pBdr>
-        <w:spacing w:line="360" w:lineRule="auto"/>
-        <w:ind w:right="-144"/>
-        <w:jc w:val="both"/>
-        <w:rPr>
-          <w:rFonts w:eastAsiaTheme="minorEastAsia"/>
-          <w:color w:val="000000"/>
-          <w:lang w:eastAsia="zh-CN"/>
-        </w:rPr>
-      </w:pPr>
-      <w:r>
-        <w:rPr>
-          <w:color w:val="000000"/>
-        </w:rPr>
-        <w:tab/>
-        <w:t>PR</w:t>
-      </w:r>
-      <w:r>
-        <w:rPr>
-          <w:color w:val="000000"/>
-        </w:rPr>
-        <w:tab/>
-        <w:t xml:space="preserve">= </w:t>
-      </w:r>
-      <w:r>
-        <w:rPr>
-          <w:color w:val="000000"/>
-        </w:rPr>
-        <w:t xml:space="preserve">HP </w:t>
-      </w:r>
-      <w:r>
-        <w:rPr>
-          <w:color w:val="000000"/>
-        </w:rPr>
-        <w:t>×</w:t>
-      </w:r>
-      <w:r>
-        <w:rPr>
-          <w:color w:val="000000"/>
-        </w:rPr>
-        <w:t xml:space="preserve"> C</w:t>
-      </w:r>
-      <w:r>
-        <w:rPr>
-          <w:color w:val="000000"/>
-          <w:vertAlign w:val="subscript"/>
-        </w:rPr>
-        <w:t>1</w:t>
-      </w:r>
-      <w:r>
-        <w:rPr>
-          <w:color w:val="000000"/>
-        </w:rPr>
-        <w:t xml:space="preserve"> </w:t>
-      </w:r>
-      <w:r>
-        <w:rPr>
-          <w:color w:val="000000"/>
-        </w:rPr>
-        <w:t>×</w:t>
-      </w:r>
-      <w:r>
-        <w:rPr>
-          <w:color w:val="000000"/>
-        </w:rPr>
-        <w:t xml:space="preserve"> </w:t>
-      </w:r>
-      <w:r>
-        <w:rPr>
-          <w:color w:val="000000"/>
-        </w:rPr>
-        <w:t>FR</w:t>
-      </w:r>
-      <w:r>
-        <w:rPr>
-          <w:color w:val="000000"/>
-        </w:rPr>
-        <w:t xml:space="preserve"> </w:t>
-      </w:r>
-      <w:r>
-        <w:rPr>
-          <w:color w:val="000000"/>
-        </w:rPr>
-        <w:t>×</w:t>
-      </w:r>
-      <w:r>
-        <w:rPr>
-          <w:color w:val="000000"/>
-        </w:rPr>
-        <w:t xml:space="preserve"> CWR / </w:t>
-      </w:r>
-      <w:r>
-        <w:rPr>
-          <w:color w:val="000000"/>
-        </w:rPr>
-        <w:t>η</w:t>
+      <w:proofErr w:type="gramStart"/>
+      <w:r>
+        <w:rPr>
+          <w:color w:val="000000"/>
+        </w:rPr>
+        <w:t>w</w:t>
+      </w:r>
+      <w:r>
+        <w:rPr>
+          <w:color w:val="000000"/>
+        </w:rPr>
+        <w:t>here</w:t>
+      </w:r>
+      <w:proofErr w:type="gramEnd"/>
+      <w:r>
+        <w:rPr>
+          <w:color w:val="000000"/>
+        </w:rPr>
+        <w:t>,</w:t>
       </w:r>
     </w:p>
     <w:p>
@@ -1262,19 +1318,47 @@
         <w:rPr>
           <w:color w:val="000000"/>
         </w:rPr>
-        <w:t>w</w:t>
-      </w:r>
-      <w:r>
-        <w:rPr>
-          <w:color w:val="000000"/>
-        </w:rPr>
-        <w:t>here</w:t>
-      </w:r>
-      <w:r>
-        <w:rPr>
-          <w:color w:val="000000"/>
-        </w:rPr>
-        <w:t>,</w:t>
+        <w:tab/>
+      </w:r>
+      <w:r>
+        <w:rPr>
+          <w:color w:val="000000"/>
+        </w:rPr>
+        <w:t xml:space="preserve">HP </w:t>
+      </w:r>
+      <w:r>
+        <w:rPr>
+          <w:color w:val="000000"/>
+        </w:rPr>
+        <w:tab/>
+        <w:t>= Compressor rating</w:t>
+      </w:r>
+      <w:r>
+        <w:rPr>
+          <w:color w:val="000000"/>
+        </w:rPr>
+        <w:t>:</w:t>
+      </w:r>
+      <w:r>
+        <w:rPr>
+          <w:color w:val="000000"/>
+        </w:rPr>
+        <w:t xml:space="preserve"> </w:t>
+      </w:r>
+      <w:r>
+        <w:t>${HP}</w:t>
+      </w:r>
+      <w:r>
+        <w:rPr>
+          <w:color w:val="000000"/>
+        </w:rPr>
+        <w:t xml:space="preserve"> </w:t>
+      </w:r>
+      <w:r>
+        <w:rPr>
+          <w:color w:val="000000"/>
+        </w:rPr>
+        <w:t>HP</w:t>
       </w:r>
     </w:p>
     <w:p>
@@ -1302,14 +1386,27 @@
         <w:rPr>
           <w:color w:val="000000"/>
         </w:rPr>
-        <w:t xml:space="preserve">HP </w:t>
-      </w:r>
-      <w:r>
-        <w:rPr>
-          <w:color w:val="000000"/>
-        </w:rPr>
-        <w:tab/>
-        <w:t>= Compressor rating</w:t>
+        <w:t>C</w:t>
+      </w:r>
+      <w:r>
+        <w:rPr>
+          <w:color w:val="000000"/>
+          <w:vertAlign w:val="subscript"/>
+        </w:rPr>
+        <w:t>1</w:t>
+      </w:r>
+      <w:r>
+        <w:rPr>
+          <w:color w:val="000000"/>
+        </w:rPr>
+        <w:t xml:space="preserve"> </w:t>
+      </w:r>
+      <w:r>
+        <w:rPr>
+          <w:color w:val="000000"/>
+        </w:rPr>
+        <w:tab/>
+        <w:t>= Conversion constant</w:t>
       </w:r>
       <w:r>
         <w:rPr>
@@ -1324,19 +1421,13 @@
         <w:t xml:space="preserve"> </w:t>
       </w:r>
       <w:r>
-        <w:t>${HP}</w:t>
-      </w:r>
-      <w:r>
-        <w:rPr>
-          <w:color w:val="000000"/>
-        </w:rPr>
-        <w:t xml:space="preserve"> </w:t>
-      </w:r>
-      <w:r>
-        <w:rPr>
-          <w:color w:val="000000"/>
-        </w:rPr>
-        <w:t>HP</w:t>
+        <w:t>0.746</w:t>
+      </w:r>
+      <w:r>
+        <w:rPr>
+          <w:color w:val="000000"/>
+        </w:rPr>
+        <w:t xml:space="preserve"> kW/HP</w:t>
       </w:r>
     </w:p>
     <w:p>
@@ -1350,41 +1441,37 @@
         </w:pBdr>
         <w:spacing w:line="360" w:lineRule="auto"/>
         <w:jc w:val="both"/>
-        <w:rPr>
-          <w:color w:val="000000"/>
-        </w:rPr>
-      </w:pPr>
-      <w:r>
-        <w:rPr>
-          <w:color w:val="000000"/>
-        </w:rPr>
-        <w:tab/>
-      </w:r>
-      <w:r>
-        <w:rPr>
-          <w:color w:val="000000"/>
-        </w:rPr>
-        <w:t>C</w:t>
-      </w:r>
-      <w:r>
-        <w:rPr>
-          <w:color w:val="000000"/>
-          <w:vertAlign w:val="subscript"/>
-        </w:rPr>
-        <w:t>1</w:t>
-      </w:r>
-      <w:r>
-        <w:rPr>
-          <w:color w:val="000000"/>
-        </w:rPr>
-        <w:t xml:space="preserve"> </w:t>
-      </w:r>
-      <w:r>
-        <w:rPr>
-          <w:color w:val="000000"/>
-        </w:rPr>
-        <w:tab/>
-        <w:t>= Conversion constant</w:t>
+      </w:pPr>
+      <w:r>
+        <w:rPr>
+          <w:color w:val="000000"/>
+        </w:rPr>
+        <w:tab/>
+      </w:r>
+      <w:r>
+        <w:rPr>
+          <w:color w:val="000000"/>
+        </w:rPr>
+        <w:t>FR</w:t>
+      </w:r>
+      <w:r>
+        <w:rPr>
+          <w:color w:val="000000"/>
+        </w:rPr>
+        <w:t xml:space="preserve"> </w:t>
+      </w:r>
+      <w:r>
+        <w:rPr>
+          <w:color w:val="000000"/>
+        </w:rPr>
+        <w:tab/>
+        <w:t xml:space="preserve">= </w:t>
+      </w:r>
+      <w:r>
+        <w:rPr>
+          <w:color w:val="000000"/>
+        </w:rPr>
+        <w:t>Compressor Power Fraction</w:t>
       </w:r>
       <w:r>
         <w:rPr>
@@ -1399,13 +1486,16 @@
         <w:t xml:space="preserve"> </w:t>
       </w:r>
       <w:r>
-        <w:t>0.746</w:t>
-      </w:r>
-      <w:r>
-        <w:rPr>
-          <w:color w:val="000000"/>
-        </w:rPr>
-        <w:t xml:space="preserve"> kW/HP</w:t>
+        <w:t>${</w:t>
+      </w:r>
+      <w:r>
+        <w:t>FR</w:t>
+      </w:r>
+      <w:r>
+        <w:t>}</w:t>
+      </w:r>
+      <w:r>
+        <w:t>%</w:t>
       </w:r>
     </w:p>
     <w:p>
@@ -1419,37 +1509,28 @@
         </w:pBdr>
         <w:spacing w:line="360" w:lineRule="auto"/>
         <w:jc w:val="both"/>
-      </w:pPr>
-      <w:r>
-        <w:rPr>
-          <w:color w:val="000000"/>
-        </w:rPr>
-        <w:tab/>
-      </w:r>
-      <w:r>
-        <w:rPr>
-          <w:color w:val="000000"/>
-        </w:rPr>
-        <w:t>FR</w:t>
-      </w:r>
-      <w:r>
-        <w:rPr>
-          <w:color w:val="000000"/>
-        </w:rPr>
-        <w:t xml:space="preserve"> </w:t>
-      </w:r>
-      <w:r>
-        <w:rPr>
-          <w:color w:val="000000"/>
-        </w:rPr>
-        <w:tab/>
-        <w:t xml:space="preserve">= </w:t>
-      </w:r>
-      <w:r>
-        <w:rPr>
-          <w:color w:val="000000"/>
-        </w:rPr>
-        <w:t>Compressor Power Fraction</w:t>
+        <w:rPr>
+          <w:color w:val="000000"/>
+        </w:rPr>
+      </w:pPr>
+      <w:r>
+        <w:rPr>
+          <w:color w:val="000000"/>
+        </w:rPr>
+        <w:tab/>
+      </w:r>
+      <w:r>
+        <w:rPr>
+          <w:color w:val="000000"/>
+        </w:rPr>
+        <w:t>η</w:t>
+      </w:r>
+      <w:r>
+        <w:rPr>
+          <w:color w:val="000000"/>
+        </w:rPr>
+        <w:tab/>
+        <w:t>= Estimated efficiency of compressor</w:t>
       </w:r>
       <w:r>
         <w:rPr>
@@ -1464,10 +1545,10 @@
         <w:t xml:space="preserve"> </w:t>
       </w:r>
       <w:r>
-        <w:t>${</w:t>
-      </w:r>
-      <w:r>
-        <w:t>FR</w:t>
+        <w:t>${E</w:t>
+      </w:r>
+      <w:r>
+        <w:t>TA</w:t>
       </w:r>
       <w:r>
         <w:t>}</w:t>
@@ -1492,46 +1573,140 @@
         </w:rPr>
       </w:pPr>
       <w:r>
-        <w:rPr>
-          <w:color w:val="000000"/>
-        </w:rPr>
-        <w:tab/>
-      </w:r>
-      <w:r>
-        <w:rPr>
-          <w:color w:val="000000"/>
-        </w:rPr>
-        <w:t>η</w:t>
-      </w:r>
-      <w:r>
-        <w:rPr>
-          <w:color w:val="000000"/>
-        </w:rPr>
-        <w:tab/>
-        <w:t>= Estimated efficiency of compressor</w:t>
-      </w:r>
-      <w:r>
-        <w:rPr>
-          <w:color w:val="000000"/>
-        </w:rPr>
-        <w:t>:</w:t>
-      </w:r>
-      <w:r>
-        <w:rPr>
-          <w:color w:val="000000"/>
-        </w:rPr>
-        <w:t xml:space="preserve"> </w:t>
-      </w:r>
-      <w:r>
+        <w:tab/>
+        <w:t>PR</w:t>
+      </w:r>
+      <w:r>
+        <w:tab/>
+        <w:t xml:space="preserve">= </w:t>
+      </w:r>
+      <w:r>
+        <w:t>${HP}</w:t>
+      </w:r>
+      <w:r>
+        <w:rPr>
+          <w:color w:val="000000"/>
+        </w:rPr>
+        <w:t xml:space="preserve"> HP</w:t>
+      </w:r>
+      <w:r>
+        <w:rPr>
+          <w:color w:val="000000"/>
+        </w:rPr>
+        <w:t xml:space="preserve"> </w:t>
+      </w:r>
+      <w:r>
+        <w:rPr>
+          <w:color w:val="000000"/>
+        </w:rPr>
+        <w:t>×</w:t>
+      </w:r>
+      <w:r>
+        <w:rPr>
+          <w:color w:val="000000"/>
+        </w:rPr>
+        <w:t xml:space="preserve"> </w:t>
+      </w:r>
+      <w:r>
+        <w:t>0.746</w:t>
+      </w:r>
+      <w:r>
+        <w:rPr>
+          <w:color w:val="000000"/>
+        </w:rPr>
+        <w:t xml:space="preserve"> kW/HP</w:t>
+      </w:r>
+      <w:r>
+        <w:rPr>
+          <w:color w:val="000000"/>
+        </w:rPr>
+        <w:t xml:space="preserve"> </w:t>
+      </w:r>
+      <w:r>
+        <w:rPr>
+          <w:color w:val="000000"/>
+        </w:rPr>
+        <w:t>×</w:t>
+      </w:r>
+      <w:r>
+        <w:rPr>
+          <w:color w:val="000000"/>
+        </w:rPr>
+        <w:t xml:space="preserve"> </w:t>
+      </w:r>
+      <w:r>
+        <w:t>${</w:t>
+      </w:r>
+      <w:r>
+        <w:t>FR</w:t>
+      </w:r>
+      <w:r>
+        <w:t>}</w:t>
+      </w:r>
+      <w:r>
+        <w:t>%</w:t>
+      </w:r>
+      <w:r>
+        <w:t xml:space="preserve"> </w:t>
+      </w:r>
+      <w:r>
+        <w:rPr>
+          <w:color w:val="000000"/>
+        </w:rPr>
+        <w:t>×</w:t>
+      </w:r>
+      <w:r>
+        <w:rPr>
+          <w:color w:val="000000"/>
+        </w:rPr>
+        <w:t xml:space="preserve"> </w:t>
+      </w:r>
+      <w:r>
+        <w:rPr>
+          <w:color w:val="000000"/>
+        </w:rPr>
+        <w:t>${CWR}</w:t>
+      </w:r>
+      <w:r>
+        <w:rPr>
+          <w:color w:val="000000"/>
+        </w:rPr>
+        <w:t xml:space="preserve">% </w:t>
+      </w:r>
+      <w:r>
+        <w:rPr>
+          <w:color w:val="000000"/>
+        </w:rPr>
+        <w:t>/</w:t>
+      </w:r>
+      <w:r>
+        <w:rPr>
+          <w:color w:val="000000"/>
+        </w:rPr>
+        <w:t xml:space="preserve"> </w:t>
+      </w:r>
+      <w:r>
+        <w:rPr>
+          <w:color w:val="000000"/>
+        </w:rPr>
         <w:t>${E</w:t>
       </w:r>
       <w:r>
+        <w:rPr>
+          <w:color w:val="000000"/>
+        </w:rPr>
         <w:t>TA</w:t>
       </w:r>
       <w:r>
+        <w:rPr>
+          <w:color w:val="000000"/>
+        </w:rPr>
         <w:t>}</w:t>
       </w:r>
       <w:r>
+        <w:rPr>
+          <w:color w:val="000000"/>
+        </w:rPr>
         <w:t>%</w:t>
       </w:r>
     </w:p>
@@ -1551,141 +1726,35 @@
         </w:rPr>
       </w:pPr>
       <w:r>
-        <w:tab/>
-        <w:t>PR</w:t>
-      </w:r>
-      <w:r>
+        <w:rPr>
+          <w:color w:val="000000"/>
+        </w:rPr>
+        <w:tab/>
+      </w:r>
+      <w:r>
+        <w:rPr>
+          <w:color w:val="000000"/>
+        </w:rPr>
         <w:tab/>
         <w:t xml:space="preserve">= </w:t>
       </w:r>
       <w:r>
-        <w:t>${HP}</w:t>
-      </w:r>
-      <w:r>
-        <w:rPr>
-          <w:color w:val="000000"/>
-        </w:rPr>
-        <w:t xml:space="preserve"> HP</w:t>
-      </w:r>
-      <w:r>
-        <w:rPr>
-          <w:color w:val="000000"/>
-        </w:rPr>
-        <w:t xml:space="preserve"> </w:t>
-      </w:r>
-      <w:r>
-        <w:rPr>
-          <w:color w:val="000000"/>
-        </w:rPr>
-        <w:t>×</w:t>
-      </w:r>
-      <w:r>
-        <w:rPr>
-          <w:color w:val="000000"/>
-        </w:rPr>
-        <w:t xml:space="preserve"> </w:t>
-      </w:r>
-      <w:r>
-        <w:t>0.746</w:t>
-      </w:r>
-      <w:r>
-        <w:rPr>
-          <w:color w:val="000000"/>
-        </w:rPr>
-        <w:t xml:space="preserve"> kW/HP</w:t>
-      </w:r>
-      <w:r>
-        <w:rPr>
-          <w:color w:val="000000"/>
-        </w:rPr>
-        <w:t xml:space="preserve"> </w:t>
-      </w:r>
-      <w:r>
-        <w:rPr>
-          <w:color w:val="000000"/>
-        </w:rPr>
-        <w:t>×</w:t>
-      </w:r>
-      <w:r>
-        <w:rPr>
-          <w:color w:val="000000"/>
-        </w:rPr>
-        <w:t xml:space="preserve"> </w:t>
-      </w:r>
-      <w:r>
-        <w:t>${</w:t>
-      </w:r>
-      <w:r>
-        <w:t>FR</w:t>
-      </w:r>
-      <w:r>
-        <w:t>}</w:t>
-      </w:r>
-      <w:r>
-        <w:t>%</w:t>
-      </w:r>
-      <w:r>
-        <w:t xml:space="preserve"> </w:t>
-      </w:r>
-      <w:r>
-        <w:rPr>
-          <w:color w:val="000000"/>
-        </w:rPr>
-        <w:t>×</w:t>
-      </w:r>
-      <w:r>
-        <w:rPr>
-          <w:color w:val="000000"/>
-        </w:rPr>
-        <w:t xml:space="preserve"> </w:t>
-      </w:r>
-      <w:r>
-        <w:rPr>
-          <w:color w:val="000000"/>
-        </w:rPr>
-        <w:t>${CWR}</w:t>
-      </w:r>
-      <w:r>
-        <w:rPr>
-          <w:color w:val="000000"/>
-        </w:rPr>
-        <w:t xml:space="preserve">% </w:t>
-      </w:r>
-      <w:r>
-        <w:rPr>
-          <w:color w:val="000000"/>
-        </w:rPr>
-        <w:t>/</w:t>
-      </w:r>
-      <w:r>
-        <w:rPr>
-          <w:color w:val="000000"/>
-        </w:rPr>
-        <w:t xml:space="preserve"> </w:t>
-      </w:r>
-      <w:r>
-        <w:rPr>
-          <w:color w:val="000000"/>
-        </w:rPr>
-        <w:t>${E</w:t>
-      </w:r>
-      <w:r>
-        <w:rPr>
-          <w:color w:val="000000"/>
-        </w:rPr>
-        <w:t>TA</w:t>
-      </w:r>
-      <w:r>
-        <w:rPr>
-          <w:color w:val="000000"/>
-        </w:rPr>
-        <w:t>}</w:t>
-      </w:r>
-      <w:r>
-        <w:rPr>
-          <w:color w:val="000000"/>
-        </w:rPr>
-        <w:t>%</w:t>
+        <w:rPr>
+          <w:color w:val="000000"/>
+        </w:rPr>
+        <w:t>${PR}</w:t>
+      </w:r>
+      <w:r>
+        <w:rPr>
+          <w:color w:val="000000"/>
+        </w:rPr>
+        <w:t xml:space="preserve"> </w:t>
+      </w:r>
+      <w:r>
+        <w:rPr>
+          <w:color w:val="000000"/>
+        </w:rPr>
+        <w:t>kW</w:t>
       </w:r>
     </w:p>
     <w:p>
@@ -1713,26 +1782,25 @@
         <w:rPr>
           <w:color w:val="000000"/>
         </w:rPr>
-        <w:tab/>
-        <w:t xml:space="preserve">= </w:t>
-      </w:r>
-      <w:r>
-        <w:rPr>
-          <w:color w:val="000000"/>
-        </w:rPr>
-        <w:t>${PR}</w:t>
-      </w:r>
-      <w:r>
-        <w:rPr>
-          <w:color w:val="000000"/>
-        </w:rPr>
-        <w:t xml:space="preserve"> </w:t>
-      </w:r>
-      <w:r>
-        <w:rPr>
-          <w:color w:val="000000"/>
-        </w:rPr>
-        <w:t>kW</w:t>
+        <w:t>The annual energy savings ES</w:t>
+      </w:r>
+      <w:r>
+        <w:rPr>
+          <w:color w:val="000000"/>
+        </w:rPr>
+        <w:t xml:space="preserve"> </w:t>
+      </w:r>
+      <w:r>
+        <w:rPr>
+          <w:color w:val="000000"/>
+        </w:rPr>
+        <w:t>equals</w:t>
+      </w:r>
+      <w:r>
+        <w:rPr>
+          <w:color w:val="000000"/>
+        </w:rPr>
+        <w:t xml:space="preserve"> to:</w:t>
       </w:r>
     </w:p>
     <w:p>
@@ -1760,25 +1828,32 @@
         <w:rPr>
           <w:color w:val="000000"/>
         </w:rPr>
-        <w:t>The annual energy savings ES</w:t>
-      </w:r>
-      <w:r>
-        <w:rPr>
-          <w:color w:val="000000"/>
-        </w:rPr>
-        <w:t xml:space="preserve"> </w:t>
-      </w:r>
-      <w:r>
-        <w:rPr>
-          <w:color w:val="000000"/>
-        </w:rPr>
-        <w:t>equals</w:t>
-      </w:r>
-      <w:r>
-        <w:rPr>
-          <w:color w:val="000000"/>
-        </w:rPr>
-        <w:t xml:space="preserve"> to:</w:t>
+        <w:t xml:space="preserve">ES </w:t>
+      </w:r>
+      <w:r>
+        <w:rPr>
+          <w:color w:val="000000"/>
+        </w:rPr>
+        <w:tab/>
+        <w:t xml:space="preserve">= </w:t>
+      </w:r>
+      <w:r>
+        <w:rPr>
+          <w:color w:val="000000"/>
+        </w:rPr>
+        <w:t xml:space="preserve">PR </w:t>
+      </w:r>
+      <w:r>
+        <w:rPr>
+          <w:color w:val="000000"/>
+        </w:rPr>
+        <w:t>×</w:t>
+      </w:r>
+      <w:r>
+        <w:rPr>
+          <w:color w:val="000000"/>
+        </w:rPr>
+        <w:t xml:space="preserve"> OH</w:t>
       </w:r>
     </w:p>
     <w:p>
@@ -1796,59 +1871,7 @@
           <w:color w:val="000000"/>
         </w:rPr>
       </w:pPr>
-      <w:r>
-        <w:rPr>
-          <w:color w:val="000000"/>
-        </w:rPr>
-        <w:tab/>
-      </w:r>
-      <w:r>
-        <w:rPr>
-          <w:color w:val="000000"/>
-        </w:rPr>
-        <w:t xml:space="preserve">ES </w:t>
-      </w:r>
-      <w:r>
-        <w:rPr>
-          <w:color w:val="000000"/>
-        </w:rPr>
-        <w:tab/>
-        <w:t xml:space="preserve">= </w:t>
-      </w:r>
-      <w:r>
-        <w:rPr>
-          <w:color w:val="000000"/>
-        </w:rPr>
-        <w:t xml:space="preserve">PR </w:t>
-      </w:r>
-      <w:r>
-        <w:rPr>
-          <w:color w:val="000000"/>
-        </w:rPr>
-        <w:t>×</w:t>
-      </w:r>
-      <w:r>
-        <w:rPr>
-          <w:color w:val="000000"/>
-        </w:rPr>
-        <w:t xml:space="preserve"> OH</w:t>
-      </w:r>
-    </w:p>
-    <w:p>
-      <w:pPr>
-        <w:pBdr>
-          <w:top w:val="nil"/>
-          <w:left w:val="nil"/>
-          <w:bottom w:val="nil"/>
-          <w:right w:val="nil"/>
-          <w:between w:val="nil"/>
-        </w:pBdr>
-        <w:spacing w:line="360" w:lineRule="auto"/>
-        <w:jc w:val="both"/>
-        <w:rPr>
-          <w:color w:val="000000"/>
-        </w:rPr>
-      </w:pPr>
+      <w:proofErr w:type="gramStart"/>
       <w:r>
         <w:rPr>
           <w:color w:val="000000"/>
@@ -1861,6 +1884,7 @@
         </w:rPr>
         <w:t>here</w:t>
       </w:r>
+      <w:proofErr w:type="gramEnd"/>
       <w:r>
         <w:rPr>
           <w:color w:val="000000"/>
@@ -2439,6 +2463,7 @@
           <w:color w:val="000000"/>
         </w:rPr>
       </w:pPr>
+      <w:proofErr w:type="gramStart"/>
       <w:r>
         <w:rPr>
           <w:color w:val="000000"/>
@@ -2451,6 +2476,7 @@
         </w:rPr>
         <w:t>here</w:t>
       </w:r>
+      <w:proofErr w:type="gramEnd"/>
     </w:p>
     <w:p>
       <w:pPr>
@@ -2831,8 +2857,16 @@
         <w:rPr>
           <w:color w:val="000000"/>
         </w:rPr>
-        <w:t>The annual cost savings, ACS, is</w:t>
-      </w:r>
+        <w:t xml:space="preserve">The annual cost savings, ACS, </w:t>
+      </w:r>
+      <w:proofErr w:type="gramStart"/>
+      <w:r>
+        <w:rPr>
+          <w:color w:val="000000"/>
+        </w:rPr>
+        <w:t>is</w:t>
+      </w:r>
+      <w:proofErr w:type="gramEnd"/>
     </w:p>
     <w:p>
       <w:pPr>
@@ -3321,7 +3355,35 @@
         <w:rPr>
           <w:color w:val="000000"/>
         </w:rPr>
-        <w:t>, any effects of moisture content of the outside air on the compressor be taken into account. During colder months, outside air is dryer, but during the summer months that may not be true.</w:t>
+        <w:t xml:space="preserve">, any effects of moisture content of the outside air on the compressor be </w:t>
+      </w:r>
+      <w:proofErr w:type="gramStart"/>
+      <w:r>
+        <w:rPr>
+          <w:color w:val="000000"/>
+        </w:rPr>
+        <w:t>taken into account</w:t>
+      </w:r>
+      <w:proofErr w:type="gramEnd"/>
+      <w:r>
+        <w:rPr>
+          <w:color w:val="000000"/>
+        </w:rPr>
+        <w:t xml:space="preserve">. During colder months, outside </w:t>
+      </w:r>
+      <w:proofErr w:type="gramStart"/>
+      <w:r>
+        <w:rPr>
+          <w:color w:val="000000"/>
+        </w:rPr>
+        <w:t>air</w:t>
+      </w:r>
+      <w:proofErr w:type="gramEnd"/>
+      <w:r>
+        <w:rPr>
+          <w:color w:val="000000"/>
+        </w:rPr>
+        <w:t xml:space="preserve"> is dryer, but during the summer months that may not be true.</w:t>
       </w:r>
       <w:r>
         <w:rPr>
@@ -3373,7 +3435,23 @@
           <w:b/>
           <w:color w:val="000000"/>
         </w:rPr>
-        <w:t xml:space="preserve"> is </w:t>
+        <w:t xml:space="preserve"> </w:t>
+      </w:r>
+      <w:proofErr w:type="gramStart"/>
+      <w:r>
+        <w:rPr>
+          <w:b/>
+          <w:color w:val="000000"/>
+        </w:rPr>
+        <w:t>is</w:t>
+      </w:r>
+      <w:proofErr w:type="gramEnd"/>
+      <w:r>
+        <w:rPr>
+          <w:b/>
+          <w:color w:val="000000"/>
+        </w:rPr>
+        <w:t xml:space="preserve"> </w:t>
       </w:r>
       <w:r>
         <w:rPr>
@@ -3442,14 +3520,30 @@
           <w:b/>
           <w:color w:val="000000"/>
         </w:rPr>
-        <w:t>, respectively. The annual cost savings i</w:t>
-      </w:r>
+        <w:t xml:space="preserve">, respectively. The annual cost savings </w:t>
+      </w:r>
+      <w:proofErr w:type="gramStart"/>
       <w:r>
         <w:rPr>
           <w:b/>
           <w:color w:val="000000"/>
         </w:rPr>
-        <w:t xml:space="preserve">s </w:t>
+        <w:t>i</w:t>
+      </w:r>
+      <w:r>
+        <w:rPr>
+          <w:b/>
+          <w:color w:val="000000"/>
+        </w:rPr>
+        <w:t>s</w:t>
+      </w:r>
+      <w:proofErr w:type="gramEnd"/>
+      <w:r>
+        <w:rPr>
+          <w:b/>
+          <w:color w:val="000000"/>
+        </w:rPr>
+        <w:t xml:space="preserve"> </w:t>
       </w:r>
       <w:r>
         <w:rPr>
@@ -3542,7 +3636,21 @@
         <w:rPr>
           <w:color w:val="000000"/>
         </w:rPr>
-        <w:t>The below links are for implementation cost references. We do not endorse/recommend these brands or products. Furthermore, these products may or may not be suitable for the application. The client should contact a vendor(s) to conduct a detailed study of the process, in order to determine the best product for the recommended application. </w:t>
+        <w:t xml:space="preserve">The below links are for implementation cost references. We do not endorse/recommend these brands or products. Furthermore, these products may or may not be suitable for the application. The client should contact a vendor(s) to conduct a detailed study of the process, </w:t>
+      </w:r>
+      <w:proofErr w:type="gramStart"/>
+      <w:r>
+        <w:rPr>
+          <w:color w:val="000000"/>
+        </w:rPr>
+        <w:t>in order to</w:t>
+      </w:r>
+      <w:proofErr w:type="gramEnd"/>
+      <w:r>
+        <w:rPr>
+          <w:color w:val="000000"/>
+        </w:rPr>
+        <w:t xml:space="preserve"> determine the best product for the recommended application. </w:t>
       </w:r>
     </w:p>
     <w:p>
@@ -4882,28 +4990,28 @@
 </file>
 
 <file path=customXml/item1.xml><?xml version="1.0" encoding="utf-8"?>
+<b:Sources xmlns:b="http://schemas.openxmlformats.org/officeDocument/2006/bibliography" xmlns="http://schemas.openxmlformats.org/officeDocument/2006/bibliography" SelectedStyle="\APASixthEditionOfficeOnline.xsl" StyleName="APA" Version="6"/>
+</file>
+
+<file path=customXml/item2.xml><?xml version="1.0" encoding="utf-8"?>
 <go:gDocsCustomXmlDataStorage xmlns:go="http://customooxmlschemas.google.com/" xmlns:r="http://schemas.openxmlformats.org/officeDocument/2006/relationships">
   <go:docsCustomData xmlns:go="http://customooxmlschemas.google.com/" roundtripDataSignature="AMtx7mgPfjAAxZsTr00mtqc0gLF50YPvhA==">AMUW2mVfVv55M1f4YR1wAdOx+hT2UPotz/YiB+VeMZ/5pMAmUY/MysHfHojLjbvpKVhgCCAxj4Jt6Vcy0zM2DgdHYDMmh4Z8HapuJh7qAHqlBoRL7W5WP1dSC+UtphzEnUlx8fB/XlFl</go:docsCustomData>
 </go:gDocsCustomXmlDataStorage>
 </file>
 
-<file path=customXml/item2.xml><?xml version="1.0" encoding="utf-8"?>
-<b:Sources xmlns:b="http://schemas.openxmlformats.org/officeDocument/2006/bibliography" xmlns="http://schemas.openxmlformats.org/officeDocument/2006/bibliography" SelectedStyle="\APASixthEditionOfficeOnline.xsl" StyleName="APA" Version="6"/>
+<file path=customXml/itemProps1.xml><?xml version="1.0" encoding="utf-8"?>
+<ds:datastoreItem xmlns:ds="http://schemas.openxmlformats.org/officeDocument/2006/customXml" ds:itemID="{9AC69D07-9E0D-4340-AB54-DDC11E988AE7}">
+  <ds:schemaRefs>
+    <ds:schemaRef ds:uri="http://schemas.openxmlformats.org/officeDocument/2006/bibliography"/>
+  </ds:schemaRefs>
+</ds:datastoreItem>
 </file>
 
-<file path=customXml/itemProps1.xml><?xml version="1.0" encoding="utf-8"?>
+<file path=customXml/itemProps2.xml><?xml version="1.0" encoding="utf-8"?>
 <ds:datastoreItem xmlns:ds="http://schemas.openxmlformats.org/officeDocument/2006/customXml" ds:itemID="{11111111-1234-1234-1234-123412341234}">
   <ds:schemaRefs>
     <ds:schemaRef ds:uri="http://customooxmlschemas.google.com/"/>
     <ds:schemaRef ds:uri="http://schemas.openxmlformats.org/officeDocument/2006/relationships"/>
   </ds:schemaRefs>
 </ds:datastoreItem>
-</file>
-
-<file path=customXml/itemProps2.xml><?xml version="1.0" encoding="utf-8"?>
-<ds:datastoreItem xmlns:ds="http://schemas.openxmlformats.org/officeDocument/2006/customXml" ds:itemID="{9AC69D07-9E0D-4340-AB54-DDC11E988AE7}">
-  <ds:schemaRefs>
-    <ds:schemaRef ds:uri="http://schemas.openxmlformats.org/officeDocument/2006/bibliography"/>
-  </ds:schemaRefs>
-</ds:datastoreItem>
 </file>
</xml_diff>